<commit_message>
Added images and update doc. Monitor improved
</commit_message>
<xml_diff>
--- a/Doc/Implementation details v0_1.docx
+++ b/Doc/Implementation details v0_1.docx
@@ -902,7 +902,7 @@
           <w:r>
             <w:fldChar w:fldCharType="separate"/>
           </w:r>
-          <w:hyperlink w:anchor="_Toc37702727" w:history="1">
+          <w:hyperlink w:anchor="_Toc37756879" w:history="1">
             <w:r>
               <w:rPr>
                 <w:rStyle w:val="Hipervnculo"/>
@@ -929,7 +929,7 @@
                 <w:noProof/>
                 <w:webHidden/>
               </w:rPr>
-              <w:instrText xml:space="preserve"> PAGEREF _Toc37702727 \h </w:instrText>
+              <w:instrText xml:space="preserve"> PAGEREF _Toc37756879 \h </w:instrText>
             </w:r>
             <w:r>
               <w:rPr>
@@ -974,7 +974,7 @@
               <w:lang w:val="es-ES" w:eastAsia="es-ES_tradnl"/>
             </w:rPr>
           </w:pPr>
-          <w:hyperlink w:anchor="_Toc37702728" w:history="1">
+          <w:hyperlink w:anchor="_Toc37756880" w:history="1">
             <w:r>
               <w:rPr>
                 <w:rStyle w:val="Hipervnculo"/>
@@ -1017,7 +1017,7 @@
                 <w:noProof/>
                 <w:webHidden/>
               </w:rPr>
-              <w:instrText xml:space="preserve"> PAGEREF _Toc37702728 \h </w:instrText>
+              <w:instrText xml:space="preserve"> PAGEREF _Toc37756880 \h </w:instrText>
             </w:r>
             <w:r>
               <w:rPr>
@@ -1062,7 +1062,7 @@
               <w:lang w:val="es-ES" w:eastAsia="es-ES_tradnl"/>
             </w:rPr>
           </w:pPr>
-          <w:hyperlink w:anchor="_Toc37702729" w:history="1">
+          <w:hyperlink w:anchor="_Toc37756881" w:history="1">
             <w:r>
               <w:rPr>
                 <w:rStyle w:val="Hipervnculo"/>
@@ -1084,7 +1084,7 @@
                 <w:rStyle w:val="Hipervnculo"/>
                 <w:noProof/>
               </w:rPr>
-              <w:t>Device application context</w:t>
+              <w:t>Pressure control</w:t>
             </w:r>
             <w:r>
               <w:rPr>
@@ -1105,7 +1105,7 @@
                 <w:noProof/>
                 <w:webHidden/>
               </w:rPr>
-              <w:instrText xml:space="preserve"> PAGEREF _Toc37702729 \h </w:instrText>
+              <w:instrText xml:space="preserve"> PAGEREF _Toc37756881 \h </w:instrText>
             </w:r>
             <w:r>
               <w:rPr>
@@ -1150,7 +1150,7 @@
               <w:lang w:val="es-ES" w:eastAsia="es-ES_tradnl"/>
             </w:rPr>
           </w:pPr>
-          <w:hyperlink w:anchor="_Toc37702730" w:history="1">
+          <w:hyperlink w:anchor="_Toc37756882" w:history="1">
             <w:r>
               <w:rPr>
                 <w:rStyle w:val="Hipervnculo"/>
@@ -1172,7 +1172,7 @@
                 <w:rStyle w:val="Hipervnculo"/>
                 <w:noProof/>
               </w:rPr>
-              <w:t>System level design</w:t>
+              <w:t>Air flow / Volume measure</w:t>
             </w:r>
             <w:r>
               <w:rPr>
@@ -1193,7 +1193,7 @@
                 <w:noProof/>
                 <w:webHidden/>
               </w:rPr>
-              <w:instrText xml:space="preserve"> PAGEREF _Toc37702730 \h </w:instrText>
+              <w:instrText xml:space="preserve"> PAGEREF _Toc37756882 \h </w:instrText>
             </w:r>
             <w:r>
               <w:rPr>
@@ -1238,7 +1238,7 @@
               <w:lang w:val="es-ES" w:eastAsia="es-ES_tradnl"/>
             </w:rPr>
           </w:pPr>
-          <w:hyperlink w:anchor="_Toc37702731" w:history="1">
+          <w:hyperlink w:anchor="_Toc37756883" w:history="1">
             <w:r>
               <w:rPr>
                 <w:rStyle w:val="Hipervnculo"/>
@@ -1260,7 +1260,7 @@
                 <w:rStyle w:val="Hipervnculo"/>
                 <w:noProof/>
               </w:rPr>
-              <w:t>Ventilator requirements specification</w:t>
+              <w:t>display &amp; buttons functionality</w:t>
             </w:r>
             <w:r>
               <w:rPr>
@@ -1281,7 +1281,7 @@
                 <w:noProof/>
                 <w:webHidden/>
               </w:rPr>
-              <w:instrText xml:space="preserve"> PAGEREF _Toc37702731 \h </w:instrText>
+              <w:instrText xml:space="preserve"> PAGEREF _Toc37756883 \h </w:instrText>
             </w:r>
             <w:r>
               <w:rPr>
@@ -1326,7 +1326,7 @@
               <w:lang w:val="es-ES" w:eastAsia="es-ES_tradnl"/>
             </w:rPr>
           </w:pPr>
-          <w:hyperlink w:anchor="_Toc37702732" w:history="1">
+          <w:hyperlink w:anchor="_Toc37756884" w:history="1">
             <w:r>
               <w:rPr>
                 <w:rStyle w:val="Hipervnculo"/>
@@ -1348,7 +1348,7 @@
                 <w:rStyle w:val="Hipervnculo"/>
                 <w:noProof/>
               </w:rPr>
-              <w:t>Ventilator functional specification</w:t>
+              <w:t>power on/off management</w:t>
             </w:r>
             <w:r>
               <w:rPr>
@@ -1369,7 +1369,7 @@
                 <w:noProof/>
                 <w:webHidden/>
               </w:rPr>
-              <w:instrText xml:space="preserve"> PAGEREF _Toc37702732 \h </w:instrText>
+              <w:instrText xml:space="preserve"> PAGEREF _Toc37756884 \h </w:instrText>
             </w:r>
             <w:r>
               <w:rPr>
@@ -1389,975 +1389,7 @@
                 <w:noProof/>
                 <w:webHidden/>
               </w:rPr>
-              <w:t>6</w:t>
-            </w:r>
-            <w:r>
-              <w:rPr>
-                <w:noProof/>
-                <w:webHidden/>
-              </w:rPr>
-              <w:fldChar w:fldCharType="end"/>
-            </w:r>
-          </w:hyperlink>
-        </w:p>
-        <w:p>
-          <w:pPr>
-            <w:pStyle w:val="TDC3"/>
-            <w:tabs>
-              <w:tab w:val="left" w:pos="1200"/>
-              <w:tab w:val="right" w:leader="dot" w:pos="9016"/>
-            </w:tabs>
-            <w:rPr>
-              <w:noProof/>
-              <w:sz w:val="24"/>
-              <w:szCs w:val="24"/>
-              <w:lang w:val="es-ES" w:eastAsia="es-ES_tradnl"/>
-            </w:rPr>
-          </w:pPr>
-          <w:hyperlink w:anchor="_Toc37702733" w:history="1">
-            <w:r>
-              <w:rPr>
-                <w:rStyle w:val="Hipervnculo"/>
-                <w:noProof/>
-              </w:rPr>
-              <w:t>1.4.1</w:t>
-            </w:r>
-            <w:r>
-              <w:rPr>
-                <w:noProof/>
-                <w:sz w:val="24"/>
-                <w:szCs w:val="24"/>
-                <w:lang w:val="es-ES" w:eastAsia="es-ES_tradnl"/>
-              </w:rPr>
-              <w:tab/>
-            </w:r>
-            <w:r>
-              <w:rPr>
-                <w:rStyle w:val="Hipervnculo"/>
-                <w:noProof/>
-              </w:rPr>
-              <w:t>User interface</w:t>
-            </w:r>
-            <w:r>
-              <w:rPr>
-                <w:noProof/>
-                <w:webHidden/>
-              </w:rPr>
-              <w:tab/>
-            </w:r>
-            <w:r>
-              <w:rPr>
-                <w:noProof/>
-                <w:webHidden/>
-              </w:rPr>
-              <w:fldChar w:fldCharType="begin"/>
-            </w:r>
-            <w:r>
-              <w:rPr>
-                <w:noProof/>
-                <w:webHidden/>
-              </w:rPr>
-              <w:instrText xml:space="preserve"> PAGEREF _Toc37702733 \h </w:instrText>
-            </w:r>
-            <w:r>
-              <w:rPr>
-                <w:noProof/>
-                <w:webHidden/>
-              </w:rPr>
-            </w:r>
-            <w:r>
-              <w:rPr>
-                <w:noProof/>
-                <w:webHidden/>
-              </w:rPr>
-              <w:fldChar w:fldCharType="separate"/>
-            </w:r>
-            <w:r>
-              <w:rPr>
-                <w:noProof/>
-                <w:webHidden/>
-              </w:rPr>
-              <w:t>6</w:t>
-            </w:r>
-            <w:r>
-              <w:rPr>
-                <w:noProof/>
-                <w:webHidden/>
-              </w:rPr>
-              <w:fldChar w:fldCharType="end"/>
-            </w:r>
-          </w:hyperlink>
-        </w:p>
-        <w:p>
-          <w:pPr>
-            <w:pStyle w:val="TDC3"/>
-            <w:tabs>
-              <w:tab w:val="left" w:pos="1200"/>
-              <w:tab w:val="right" w:leader="dot" w:pos="9016"/>
-            </w:tabs>
-            <w:rPr>
-              <w:noProof/>
-              <w:sz w:val="24"/>
-              <w:szCs w:val="24"/>
-              <w:lang w:val="es-ES" w:eastAsia="es-ES_tradnl"/>
-            </w:rPr>
-          </w:pPr>
-          <w:hyperlink w:anchor="_Toc37702734" w:history="1">
-            <w:r>
-              <w:rPr>
-                <w:rStyle w:val="Hipervnculo"/>
-                <w:noProof/>
-              </w:rPr>
-              <w:t>1.4.2</w:t>
-            </w:r>
-            <w:r>
-              <w:rPr>
-                <w:noProof/>
-                <w:sz w:val="24"/>
-                <w:szCs w:val="24"/>
-                <w:lang w:val="es-ES" w:eastAsia="es-ES_tradnl"/>
-              </w:rPr>
-              <w:tab/>
-            </w:r>
-            <w:r>
-              <w:rPr>
-                <w:rStyle w:val="Hipervnculo"/>
-                <w:noProof/>
-              </w:rPr>
-              <w:t>Schematic diagram</w:t>
-            </w:r>
-            <w:r>
-              <w:rPr>
-                <w:noProof/>
-                <w:webHidden/>
-              </w:rPr>
-              <w:tab/>
-            </w:r>
-            <w:r>
-              <w:rPr>
-                <w:noProof/>
-                <w:webHidden/>
-              </w:rPr>
-              <w:fldChar w:fldCharType="begin"/>
-            </w:r>
-            <w:r>
-              <w:rPr>
-                <w:noProof/>
-                <w:webHidden/>
-              </w:rPr>
-              <w:instrText xml:space="preserve"> PAGEREF _Toc37702734 \h </w:instrText>
-            </w:r>
-            <w:r>
-              <w:rPr>
-                <w:noProof/>
-                <w:webHidden/>
-              </w:rPr>
-            </w:r>
-            <w:r>
-              <w:rPr>
-                <w:noProof/>
-                <w:webHidden/>
-              </w:rPr>
-              <w:fldChar w:fldCharType="separate"/>
-            </w:r>
-            <w:r>
-              <w:rPr>
-                <w:noProof/>
-                <w:webHidden/>
-              </w:rPr>
-              <w:t>8</w:t>
-            </w:r>
-            <w:r>
-              <w:rPr>
-                <w:noProof/>
-                <w:webHidden/>
-              </w:rPr>
-              <w:fldChar w:fldCharType="end"/>
-            </w:r>
-          </w:hyperlink>
-        </w:p>
-        <w:p>
-          <w:pPr>
-            <w:pStyle w:val="TDC3"/>
-            <w:tabs>
-              <w:tab w:val="left" w:pos="1200"/>
-              <w:tab w:val="right" w:leader="dot" w:pos="9016"/>
-            </w:tabs>
-            <w:rPr>
-              <w:noProof/>
-              <w:sz w:val="24"/>
-              <w:szCs w:val="24"/>
-              <w:lang w:val="es-ES" w:eastAsia="es-ES_tradnl"/>
-            </w:rPr>
-          </w:pPr>
-          <w:hyperlink w:anchor="_Toc37702735" w:history="1">
-            <w:r>
-              <w:rPr>
-                <w:rStyle w:val="Hipervnculo"/>
-                <w:noProof/>
-              </w:rPr>
-              <w:t>1.4.3</w:t>
-            </w:r>
-            <w:r>
-              <w:rPr>
-                <w:noProof/>
-                <w:sz w:val="24"/>
-                <w:szCs w:val="24"/>
-                <w:lang w:val="es-ES" w:eastAsia="es-ES_tradnl"/>
-              </w:rPr>
-              <w:tab/>
-            </w:r>
-            <w:r>
-              <w:rPr>
-                <w:rStyle w:val="Hipervnculo"/>
-                <w:noProof/>
-              </w:rPr>
-              <w:t>Ventilator operation flow chart</w:t>
-            </w:r>
-            <w:r>
-              <w:rPr>
-                <w:noProof/>
-                <w:webHidden/>
-              </w:rPr>
-              <w:tab/>
-            </w:r>
-            <w:r>
-              <w:rPr>
-                <w:noProof/>
-                <w:webHidden/>
-              </w:rPr>
-              <w:fldChar w:fldCharType="begin"/>
-            </w:r>
-            <w:r>
-              <w:rPr>
-                <w:noProof/>
-                <w:webHidden/>
-              </w:rPr>
-              <w:instrText xml:space="preserve"> PAGEREF _Toc37702735 \h </w:instrText>
-            </w:r>
-            <w:r>
-              <w:rPr>
-                <w:noProof/>
-                <w:webHidden/>
-              </w:rPr>
-            </w:r>
-            <w:r>
-              <w:rPr>
-                <w:noProof/>
-                <w:webHidden/>
-              </w:rPr>
-              <w:fldChar w:fldCharType="separate"/>
-            </w:r>
-            <w:r>
-              <w:rPr>
-                <w:noProof/>
-                <w:webHidden/>
-              </w:rPr>
-              <w:t>9</w:t>
-            </w:r>
-            <w:r>
-              <w:rPr>
-                <w:noProof/>
-                <w:webHidden/>
-              </w:rPr>
-              <w:fldChar w:fldCharType="end"/>
-            </w:r>
-          </w:hyperlink>
-        </w:p>
-        <w:p>
-          <w:pPr>
-            <w:pStyle w:val="TDC3"/>
-            <w:tabs>
-              <w:tab w:val="left" w:pos="1200"/>
-              <w:tab w:val="right" w:leader="dot" w:pos="9016"/>
-            </w:tabs>
-            <w:rPr>
-              <w:noProof/>
-              <w:sz w:val="24"/>
-              <w:szCs w:val="24"/>
-              <w:lang w:val="es-ES" w:eastAsia="es-ES_tradnl"/>
-            </w:rPr>
-          </w:pPr>
-          <w:hyperlink w:anchor="_Toc37702736" w:history="1">
-            <w:r>
-              <w:rPr>
-                <w:rStyle w:val="Hipervnculo"/>
-                <w:noProof/>
-              </w:rPr>
-              <w:t>1.4.4</w:t>
-            </w:r>
-            <w:r>
-              <w:rPr>
-                <w:noProof/>
-                <w:sz w:val="24"/>
-                <w:szCs w:val="24"/>
-                <w:lang w:val="es-ES" w:eastAsia="es-ES_tradnl"/>
-              </w:rPr>
-              <w:tab/>
-            </w:r>
-            <w:r>
-              <w:rPr>
-                <w:rStyle w:val="Hipervnculo"/>
-                <w:noProof/>
-              </w:rPr>
-              <w:t>Pressure waveform specification</w:t>
-            </w:r>
-            <w:r>
-              <w:rPr>
-                <w:noProof/>
-                <w:webHidden/>
-              </w:rPr>
-              <w:tab/>
-            </w:r>
-            <w:r>
-              <w:rPr>
-                <w:noProof/>
-                <w:webHidden/>
-              </w:rPr>
-              <w:fldChar w:fldCharType="begin"/>
-            </w:r>
-            <w:r>
-              <w:rPr>
-                <w:noProof/>
-                <w:webHidden/>
-              </w:rPr>
-              <w:instrText xml:space="preserve"> PAGEREF _Toc37702736 \h </w:instrText>
-            </w:r>
-            <w:r>
-              <w:rPr>
-                <w:noProof/>
-                <w:webHidden/>
-              </w:rPr>
-            </w:r>
-            <w:r>
-              <w:rPr>
-                <w:noProof/>
-                <w:webHidden/>
-              </w:rPr>
-              <w:fldChar w:fldCharType="separate"/>
-            </w:r>
-            <w:r>
-              <w:rPr>
-                <w:noProof/>
-                <w:webHidden/>
-              </w:rPr>
-              <w:t>11</w:t>
-            </w:r>
-            <w:r>
-              <w:rPr>
-                <w:noProof/>
-                <w:webHidden/>
-              </w:rPr>
-              <w:fldChar w:fldCharType="end"/>
-            </w:r>
-          </w:hyperlink>
-        </w:p>
-        <w:p>
-          <w:pPr>
-            <w:pStyle w:val="TDC3"/>
-            <w:tabs>
-              <w:tab w:val="left" w:pos="1200"/>
-              <w:tab w:val="right" w:leader="dot" w:pos="9016"/>
-            </w:tabs>
-            <w:rPr>
-              <w:noProof/>
-              <w:sz w:val="24"/>
-              <w:szCs w:val="24"/>
-              <w:lang w:val="es-ES" w:eastAsia="es-ES_tradnl"/>
-            </w:rPr>
-          </w:pPr>
-          <w:hyperlink w:anchor="_Toc37702737" w:history="1">
-            <w:r>
-              <w:rPr>
-                <w:rStyle w:val="Hipervnculo"/>
-                <w:noProof/>
-              </w:rPr>
-              <w:t>1.4.5</w:t>
-            </w:r>
-            <w:r>
-              <w:rPr>
-                <w:noProof/>
-                <w:sz w:val="24"/>
-                <w:szCs w:val="24"/>
-                <w:lang w:val="es-ES" w:eastAsia="es-ES_tradnl"/>
-              </w:rPr>
-              <w:tab/>
-            </w:r>
-            <w:r>
-              <w:rPr>
-                <w:rStyle w:val="Hipervnculo"/>
-                <w:noProof/>
-              </w:rPr>
-              <w:t>Alarm signals</w:t>
-            </w:r>
-            <w:r>
-              <w:rPr>
-                <w:noProof/>
-                <w:webHidden/>
-              </w:rPr>
-              <w:tab/>
-            </w:r>
-            <w:r>
-              <w:rPr>
-                <w:noProof/>
-                <w:webHidden/>
-              </w:rPr>
-              <w:fldChar w:fldCharType="begin"/>
-            </w:r>
-            <w:r>
-              <w:rPr>
-                <w:noProof/>
-                <w:webHidden/>
-              </w:rPr>
-              <w:instrText xml:space="preserve"> PAGEREF _Toc37702737 \h </w:instrText>
-            </w:r>
-            <w:r>
-              <w:rPr>
-                <w:noProof/>
-                <w:webHidden/>
-              </w:rPr>
-            </w:r>
-            <w:r>
-              <w:rPr>
-                <w:noProof/>
-                <w:webHidden/>
-              </w:rPr>
-              <w:fldChar w:fldCharType="separate"/>
-            </w:r>
-            <w:r>
-              <w:rPr>
-                <w:noProof/>
-                <w:webHidden/>
-              </w:rPr>
-              <w:t>12</w:t>
-            </w:r>
-            <w:r>
-              <w:rPr>
-                <w:noProof/>
-                <w:webHidden/>
-              </w:rPr>
-              <w:fldChar w:fldCharType="end"/>
-            </w:r>
-          </w:hyperlink>
-        </w:p>
-        <w:p>
-          <w:pPr>
-            <w:pStyle w:val="TDC3"/>
-            <w:tabs>
-              <w:tab w:val="left" w:pos="1200"/>
-              <w:tab w:val="right" w:leader="dot" w:pos="9016"/>
-            </w:tabs>
-            <w:rPr>
-              <w:noProof/>
-              <w:sz w:val="24"/>
-              <w:szCs w:val="24"/>
-              <w:lang w:val="es-ES" w:eastAsia="es-ES_tradnl"/>
-            </w:rPr>
-          </w:pPr>
-          <w:hyperlink w:anchor="_Toc37702738" w:history="1">
-            <w:r>
-              <w:rPr>
-                <w:rStyle w:val="Hipervnculo"/>
-                <w:noProof/>
-              </w:rPr>
-              <w:t>1.4.6</w:t>
-            </w:r>
-            <w:r>
-              <w:rPr>
-                <w:noProof/>
-                <w:sz w:val="24"/>
-                <w:szCs w:val="24"/>
-                <w:lang w:val="es-ES" w:eastAsia="es-ES_tradnl"/>
-              </w:rPr>
-              <w:tab/>
-            </w:r>
-            <w:r>
-              <w:rPr>
-                <w:rStyle w:val="Hipervnculo"/>
-                <w:noProof/>
-              </w:rPr>
-              <w:t>Components</w:t>
-            </w:r>
-            <w:r>
-              <w:rPr>
-                <w:noProof/>
-                <w:webHidden/>
-              </w:rPr>
-              <w:tab/>
-            </w:r>
-            <w:r>
-              <w:rPr>
-                <w:noProof/>
-                <w:webHidden/>
-              </w:rPr>
-              <w:fldChar w:fldCharType="begin"/>
-            </w:r>
-            <w:r>
-              <w:rPr>
-                <w:noProof/>
-                <w:webHidden/>
-              </w:rPr>
-              <w:instrText xml:space="preserve"> PAGEREF _Toc37702738 \h </w:instrText>
-            </w:r>
-            <w:r>
-              <w:rPr>
-                <w:noProof/>
-                <w:webHidden/>
-              </w:rPr>
-            </w:r>
-            <w:r>
-              <w:rPr>
-                <w:noProof/>
-                <w:webHidden/>
-              </w:rPr>
-              <w:fldChar w:fldCharType="separate"/>
-            </w:r>
-            <w:r>
-              <w:rPr>
-                <w:noProof/>
-                <w:webHidden/>
-              </w:rPr>
-              <w:t>13</w:t>
-            </w:r>
-            <w:r>
-              <w:rPr>
-                <w:noProof/>
-                <w:webHidden/>
-              </w:rPr>
-              <w:fldChar w:fldCharType="end"/>
-            </w:r>
-          </w:hyperlink>
-        </w:p>
-        <w:p>
-          <w:pPr>
-            <w:pStyle w:val="TDC3"/>
-            <w:tabs>
-              <w:tab w:val="left" w:pos="1200"/>
-              <w:tab w:val="right" w:leader="dot" w:pos="9016"/>
-            </w:tabs>
-            <w:rPr>
-              <w:noProof/>
-              <w:sz w:val="24"/>
-              <w:szCs w:val="24"/>
-              <w:lang w:val="es-ES" w:eastAsia="es-ES_tradnl"/>
-            </w:rPr>
-          </w:pPr>
-          <w:hyperlink w:anchor="_Toc37702739" w:history="1">
-            <w:r>
-              <w:rPr>
-                <w:rStyle w:val="Hipervnculo"/>
-                <w:noProof/>
-              </w:rPr>
-              <w:t>1.4.7</w:t>
-            </w:r>
-            <w:r>
-              <w:rPr>
-                <w:noProof/>
-                <w:sz w:val="24"/>
-                <w:szCs w:val="24"/>
-                <w:lang w:val="es-ES" w:eastAsia="es-ES_tradnl"/>
-              </w:rPr>
-              <w:tab/>
-            </w:r>
-            <w:r>
-              <w:rPr>
-                <w:rStyle w:val="Hipervnculo"/>
-                <w:noProof/>
-              </w:rPr>
-              <w:t>Electronic design</w:t>
-            </w:r>
-            <w:r>
-              <w:rPr>
-                <w:noProof/>
-                <w:webHidden/>
-              </w:rPr>
-              <w:tab/>
-            </w:r>
-            <w:r>
-              <w:rPr>
-                <w:noProof/>
-                <w:webHidden/>
-              </w:rPr>
-              <w:fldChar w:fldCharType="begin"/>
-            </w:r>
-            <w:r>
-              <w:rPr>
-                <w:noProof/>
-                <w:webHidden/>
-              </w:rPr>
-              <w:instrText xml:space="preserve"> PAGEREF _Toc37702739 \h </w:instrText>
-            </w:r>
-            <w:r>
-              <w:rPr>
-                <w:noProof/>
-                <w:webHidden/>
-              </w:rPr>
-            </w:r>
-            <w:r>
-              <w:rPr>
-                <w:noProof/>
-                <w:webHidden/>
-              </w:rPr>
-              <w:fldChar w:fldCharType="separate"/>
-            </w:r>
-            <w:r>
-              <w:rPr>
-                <w:noProof/>
-                <w:webHidden/>
-              </w:rPr>
-              <w:t>14</w:t>
-            </w:r>
-            <w:r>
-              <w:rPr>
-                <w:noProof/>
-                <w:webHidden/>
-              </w:rPr>
-              <w:fldChar w:fldCharType="end"/>
-            </w:r>
-          </w:hyperlink>
-        </w:p>
-        <w:p>
-          <w:pPr>
-            <w:pStyle w:val="TDC3"/>
-            <w:tabs>
-              <w:tab w:val="left" w:pos="1200"/>
-              <w:tab w:val="right" w:leader="dot" w:pos="9016"/>
-            </w:tabs>
-            <w:rPr>
-              <w:noProof/>
-              <w:sz w:val="24"/>
-              <w:szCs w:val="24"/>
-              <w:lang w:val="es-ES" w:eastAsia="es-ES_tradnl"/>
-            </w:rPr>
-          </w:pPr>
-          <w:hyperlink w:anchor="_Toc37702740" w:history="1">
-            <w:r>
-              <w:rPr>
-                <w:rStyle w:val="Hipervnculo"/>
-                <w:noProof/>
-              </w:rPr>
-              <w:t>1.4.8</w:t>
-            </w:r>
-            <w:r>
-              <w:rPr>
-                <w:noProof/>
-                <w:sz w:val="24"/>
-                <w:szCs w:val="24"/>
-                <w:lang w:val="es-ES" w:eastAsia="es-ES_tradnl"/>
-              </w:rPr>
-              <w:tab/>
-            </w:r>
-            <w:r>
-              <w:rPr>
-                <w:rStyle w:val="Hipervnculo"/>
-                <w:noProof/>
-              </w:rPr>
-              <w:t>Firmware flow – Level 1</w:t>
-            </w:r>
-            <w:r>
-              <w:rPr>
-                <w:noProof/>
-                <w:webHidden/>
-              </w:rPr>
-              <w:tab/>
-            </w:r>
-            <w:r>
-              <w:rPr>
-                <w:noProof/>
-                <w:webHidden/>
-              </w:rPr>
-              <w:fldChar w:fldCharType="begin"/>
-            </w:r>
-            <w:r>
-              <w:rPr>
-                <w:noProof/>
-                <w:webHidden/>
-              </w:rPr>
-              <w:instrText xml:space="preserve"> PAGEREF _Toc37702740 \h </w:instrText>
-            </w:r>
-            <w:r>
-              <w:rPr>
-                <w:noProof/>
-                <w:webHidden/>
-              </w:rPr>
-            </w:r>
-            <w:r>
-              <w:rPr>
-                <w:noProof/>
-                <w:webHidden/>
-              </w:rPr>
-              <w:fldChar w:fldCharType="separate"/>
-            </w:r>
-            <w:r>
-              <w:rPr>
-                <w:noProof/>
-                <w:webHidden/>
-              </w:rPr>
-              <w:t>15</w:t>
-            </w:r>
-            <w:r>
-              <w:rPr>
-                <w:noProof/>
-                <w:webHidden/>
-              </w:rPr>
-              <w:fldChar w:fldCharType="end"/>
-            </w:r>
-          </w:hyperlink>
-        </w:p>
-        <w:p>
-          <w:pPr>
-            <w:pStyle w:val="TDC3"/>
-            <w:tabs>
-              <w:tab w:val="left" w:pos="1200"/>
-              <w:tab w:val="right" w:leader="dot" w:pos="9016"/>
-            </w:tabs>
-            <w:rPr>
-              <w:noProof/>
-              <w:sz w:val="24"/>
-              <w:szCs w:val="24"/>
-              <w:lang w:val="es-ES" w:eastAsia="es-ES_tradnl"/>
-            </w:rPr>
-          </w:pPr>
-          <w:hyperlink w:anchor="_Toc37702741" w:history="1">
-            <w:r>
-              <w:rPr>
-                <w:rStyle w:val="Hipervnculo"/>
-                <w:noProof/>
-              </w:rPr>
-              <w:t>1.4.9</w:t>
-            </w:r>
-            <w:r>
-              <w:rPr>
-                <w:noProof/>
-                <w:sz w:val="24"/>
-                <w:szCs w:val="24"/>
-                <w:lang w:val="es-ES" w:eastAsia="es-ES_tradnl"/>
-              </w:rPr>
-              <w:tab/>
-            </w:r>
-            <w:r>
-              <w:rPr>
-                <w:rStyle w:val="Hipervnculo"/>
-                <w:noProof/>
-              </w:rPr>
-              <w:t>Firmware flow – Level 2</w:t>
-            </w:r>
-            <w:r>
-              <w:rPr>
-                <w:noProof/>
-                <w:webHidden/>
-              </w:rPr>
-              <w:tab/>
-            </w:r>
-            <w:r>
-              <w:rPr>
-                <w:noProof/>
-                <w:webHidden/>
-              </w:rPr>
-              <w:fldChar w:fldCharType="begin"/>
-            </w:r>
-            <w:r>
-              <w:rPr>
-                <w:noProof/>
-                <w:webHidden/>
-              </w:rPr>
-              <w:instrText xml:space="preserve"> PAGEREF _Toc37702741 \h </w:instrText>
-            </w:r>
-            <w:r>
-              <w:rPr>
-                <w:noProof/>
-                <w:webHidden/>
-              </w:rPr>
-            </w:r>
-            <w:r>
-              <w:rPr>
-                <w:noProof/>
-                <w:webHidden/>
-              </w:rPr>
-              <w:fldChar w:fldCharType="separate"/>
-            </w:r>
-            <w:r>
-              <w:rPr>
-                <w:noProof/>
-                <w:webHidden/>
-              </w:rPr>
-              <w:t>16</w:t>
-            </w:r>
-            <w:r>
-              <w:rPr>
-                <w:noProof/>
-                <w:webHidden/>
-              </w:rPr>
-              <w:fldChar w:fldCharType="end"/>
-            </w:r>
-          </w:hyperlink>
-        </w:p>
-        <w:p>
-          <w:pPr>
-            <w:pStyle w:val="TDC3"/>
-            <w:tabs>
-              <w:tab w:val="left" w:pos="1440"/>
-              <w:tab w:val="right" w:leader="dot" w:pos="9016"/>
-            </w:tabs>
-            <w:rPr>
-              <w:noProof/>
-              <w:sz w:val="24"/>
-              <w:szCs w:val="24"/>
-              <w:lang w:val="es-ES" w:eastAsia="es-ES_tradnl"/>
-            </w:rPr>
-          </w:pPr>
-          <w:hyperlink w:anchor="_Toc37702742" w:history="1">
-            <w:r>
-              <w:rPr>
-                <w:rStyle w:val="Hipervnculo"/>
-                <w:noProof/>
-              </w:rPr>
-              <w:t>1.4.10</w:t>
-            </w:r>
-            <w:r>
-              <w:rPr>
-                <w:noProof/>
-                <w:sz w:val="24"/>
-                <w:szCs w:val="24"/>
-                <w:lang w:val="es-ES" w:eastAsia="es-ES_tradnl"/>
-              </w:rPr>
-              <w:tab/>
-            </w:r>
-            <w:r>
-              <w:rPr>
-                <w:rStyle w:val="Hipervnculo"/>
-                <w:noProof/>
-              </w:rPr>
-              <w:t>Labelling</w:t>
-            </w:r>
-            <w:r>
-              <w:rPr>
-                <w:noProof/>
-                <w:webHidden/>
-              </w:rPr>
-              <w:tab/>
-            </w:r>
-            <w:r>
-              <w:rPr>
-                <w:noProof/>
-                <w:webHidden/>
-              </w:rPr>
-              <w:fldChar w:fldCharType="begin"/>
-            </w:r>
-            <w:r>
-              <w:rPr>
-                <w:noProof/>
-                <w:webHidden/>
-              </w:rPr>
-              <w:instrText xml:space="preserve"> PAGEREF _Toc37702742 \h </w:instrText>
-            </w:r>
-            <w:r>
-              <w:rPr>
-                <w:noProof/>
-                <w:webHidden/>
-              </w:rPr>
-            </w:r>
-            <w:r>
-              <w:rPr>
-                <w:noProof/>
-                <w:webHidden/>
-              </w:rPr>
-              <w:fldChar w:fldCharType="separate"/>
-            </w:r>
-            <w:r>
-              <w:rPr>
-                <w:noProof/>
-                <w:webHidden/>
-              </w:rPr>
-              <w:t>17</w:t>
-            </w:r>
-            <w:r>
-              <w:rPr>
-                <w:noProof/>
-                <w:webHidden/>
-              </w:rPr>
-              <w:fldChar w:fldCharType="end"/>
-            </w:r>
-          </w:hyperlink>
-        </w:p>
-        <w:p>
-          <w:pPr>
-            <w:pStyle w:val="TDC3"/>
-            <w:tabs>
-              <w:tab w:val="left" w:pos="1440"/>
-              <w:tab w:val="right" w:leader="dot" w:pos="9016"/>
-            </w:tabs>
-            <w:rPr>
-              <w:noProof/>
-              <w:sz w:val="24"/>
-              <w:szCs w:val="24"/>
-              <w:lang w:val="es-ES" w:eastAsia="es-ES_tradnl"/>
-            </w:rPr>
-          </w:pPr>
-          <w:hyperlink w:anchor="_Toc37702743" w:history="1">
-            <w:r>
-              <w:rPr>
-                <w:rStyle w:val="Hipervnculo"/>
-                <w:noProof/>
-              </w:rPr>
-              <w:t>1.4.11</w:t>
-            </w:r>
-            <w:r>
-              <w:rPr>
-                <w:noProof/>
-                <w:sz w:val="24"/>
-                <w:szCs w:val="24"/>
-                <w:lang w:val="es-ES" w:eastAsia="es-ES_tradnl"/>
-              </w:rPr>
-              <w:tab/>
-            </w:r>
-            <w:r>
-              <w:rPr>
-                <w:rStyle w:val="Hipervnculo"/>
-                <w:noProof/>
-              </w:rPr>
-              <w:t>Clinical procedure</w:t>
-            </w:r>
-            <w:r>
-              <w:rPr>
-                <w:noProof/>
-                <w:webHidden/>
-              </w:rPr>
-              <w:tab/>
-            </w:r>
-            <w:r>
-              <w:rPr>
-                <w:noProof/>
-                <w:webHidden/>
-              </w:rPr>
-              <w:fldChar w:fldCharType="begin"/>
-            </w:r>
-            <w:r>
-              <w:rPr>
-                <w:noProof/>
-                <w:webHidden/>
-              </w:rPr>
-              <w:instrText xml:space="preserve"> PAGEREF _Toc37702743 \h </w:instrText>
-            </w:r>
-            <w:r>
-              <w:rPr>
-                <w:noProof/>
-                <w:webHidden/>
-              </w:rPr>
-            </w:r>
-            <w:r>
-              <w:rPr>
-                <w:noProof/>
-                <w:webHidden/>
-              </w:rPr>
-              <w:fldChar w:fldCharType="separate"/>
-            </w:r>
-            <w:r>
-              <w:rPr>
-                <w:noProof/>
-                <w:webHidden/>
-              </w:rPr>
-              <w:t>17</w:t>
+              <w:t>3</w:t>
             </w:r>
             <w:r>
               <w:rPr>
@@ -2382,7 +1414,7 @@
               <w:lang w:val="es-ES" w:eastAsia="es-ES_tradnl"/>
             </w:rPr>
           </w:pPr>
-          <w:hyperlink w:anchor="_Toc37702744" w:history="1">
+          <w:hyperlink w:anchor="_Toc37756885" w:history="1">
             <w:r>
               <w:rPr>
                 <w:rStyle w:val="Hipervnculo"/>
@@ -2404,7 +1436,7 @@
                 <w:rStyle w:val="Hipervnculo"/>
                 <w:noProof/>
               </w:rPr>
-              <w:t>Design validation</w:t>
+              <w:t>Monitor algorithms</w:t>
             </w:r>
             <w:r>
               <w:rPr>
@@ -2425,7 +1457,7 @@
                 <w:noProof/>
                 <w:webHidden/>
               </w:rPr>
-              <w:instrText xml:space="preserve"> PAGEREF _Toc37702744 \h </w:instrText>
+              <w:instrText xml:space="preserve"> PAGEREF _Toc37756885 \h </w:instrText>
             </w:r>
             <w:r>
               <w:rPr>
@@ -2445,7 +1477,7 @@
                 <w:noProof/>
                 <w:webHidden/>
               </w:rPr>
-              <w:t>18</w:t>
+              <w:t>3</w:t>
             </w:r>
             <w:r>
               <w:rPr>
@@ -2470,7 +1502,7 @@
               <w:lang w:val="es-ES" w:eastAsia="es-ES_tradnl"/>
             </w:rPr>
           </w:pPr>
-          <w:hyperlink w:anchor="_Toc37702745" w:history="1">
+          <w:hyperlink w:anchor="_Toc37756886" w:history="1">
             <w:r>
               <w:rPr>
                 <w:rStyle w:val="Hipervnculo"/>
@@ -2492,7 +1524,7 @@
                 <w:rStyle w:val="Hipervnculo"/>
                 <w:noProof/>
               </w:rPr>
-              <w:t>Risk management plan</w:t>
+              <w:t>Pressure monitoring</w:t>
             </w:r>
             <w:r>
               <w:rPr>
@@ -2513,7 +1545,7 @@
                 <w:noProof/>
                 <w:webHidden/>
               </w:rPr>
-              <w:instrText xml:space="preserve"> PAGEREF _Toc37702745 \h </w:instrText>
+              <w:instrText xml:space="preserve"> PAGEREF _Toc37756886 \h </w:instrText>
             </w:r>
             <w:r>
               <w:rPr>
@@ -2533,271 +1565,7 @@
                 <w:noProof/>
                 <w:webHidden/>
               </w:rPr>
-              <w:t>18</w:t>
-            </w:r>
-            <w:r>
-              <w:rPr>
-                <w:noProof/>
-                <w:webHidden/>
-              </w:rPr>
-              <w:fldChar w:fldCharType="end"/>
-            </w:r>
-          </w:hyperlink>
-        </w:p>
-        <w:p>
-          <w:pPr>
-            <w:pStyle w:val="TDC3"/>
-            <w:tabs>
-              <w:tab w:val="left" w:pos="1200"/>
-              <w:tab w:val="right" w:leader="dot" w:pos="9016"/>
-            </w:tabs>
-            <w:rPr>
-              <w:noProof/>
-              <w:sz w:val="24"/>
-              <w:szCs w:val="24"/>
-              <w:lang w:val="es-ES" w:eastAsia="es-ES_tradnl"/>
-            </w:rPr>
-          </w:pPr>
-          <w:hyperlink w:anchor="_Toc37702746" w:history="1">
-            <w:r>
-              <w:rPr>
-                <w:rStyle w:val="Hipervnculo"/>
-                <w:noProof/>
-              </w:rPr>
-              <w:t>2.1.1</w:t>
-            </w:r>
-            <w:r>
-              <w:rPr>
-                <w:noProof/>
-                <w:sz w:val="24"/>
-                <w:szCs w:val="24"/>
-                <w:lang w:val="es-ES" w:eastAsia="es-ES_tradnl"/>
-              </w:rPr>
-              <w:tab/>
-            </w:r>
-            <w:r>
-              <w:rPr>
-                <w:rStyle w:val="Hipervnculo"/>
-                <w:noProof/>
-              </w:rPr>
-              <w:t>Risk acceptance criteria</w:t>
-            </w:r>
-            <w:r>
-              <w:rPr>
-                <w:noProof/>
-                <w:webHidden/>
-              </w:rPr>
-              <w:tab/>
-            </w:r>
-            <w:r>
-              <w:rPr>
-                <w:noProof/>
-                <w:webHidden/>
-              </w:rPr>
-              <w:fldChar w:fldCharType="begin"/>
-            </w:r>
-            <w:r>
-              <w:rPr>
-                <w:noProof/>
-                <w:webHidden/>
-              </w:rPr>
-              <w:instrText xml:space="preserve"> PAGEREF _Toc37702746 \h </w:instrText>
-            </w:r>
-            <w:r>
-              <w:rPr>
-                <w:noProof/>
-                <w:webHidden/>
-              </w:rPr>
-            </w:r>
-            <w:r>
-              <w:rPr>
-                <w:noProof/>
-                <w:webHidden/>
-              </w:rPr>
-              <w:fldChar w:fldCharType="separate"/>
-            </w:r>
-            <w:r>
-              <w:rPr>
-                <w:noProof/>
-                <w:webHidden/>
-              </w:rPr>
-              <w:t>19</w:t>
-            </w:r>
-            <w:r>
-              <w:rPr>
-                <w:noProof/>
-                <w:webHidden/>
-              </w:rPr>
-              <w:fldChar w:fldCharType="end"/>
-            </w:r>
-          </w:hyperlink>
-        </w:p>
-        <w:p>
-          <w:pPr>
-            <w:pStyle w:val="TDC3"/>
-            <w:tabs>
-              <w:tab w:val="left" w:pos="1200"/>
-              <w:tab w:val="right" w:leader="dot" w:pos="9016"/>
-            </w:tabs>
-            <w:rPr>
-              <w:noProof/>
-              <w:sz w:val="24"/>
-              <w:szCs w:val="24"/>
-              <w:lang w:val="es-ES" w:eastAsia="es-ES_tradnl"/>
-            </w:rPr>
-          </w:pPr>
-          <w:hyperlink w:anchor="_Toc37702747" w:history="1">
-            <w:r>
-              <w:rPr>
-                <w:rStyle w:val="Hipervnculo"/>
-                <w:noProof/>
-              </w:rPr>
-              <w:t>2.1.2</w:t>
-            </w:r>
-            <w:r>
-              <w:rPr>
-                <w:noProof/>
-                <w:sz w:val="24"/>
-                <w:szCs w:val="24"/>
-                <w:lang w:val="es-ES" w:eastAsia="es-ES_tradnl"/>
-              </w:rPr>
-              <w:tab/>
-            </w:r>
-            <w:r>
-              <w:rPr>
-                <w:rStyle w:val="Hipervnculo"/>
-                <w:noProof/>
-              </w:rPr>
-              <w:t>Hazards analysis</w:t>
-            </w:r>
-            <w:r>
-              <w:rPr>
-                <w:noProof/>
-                <w:webHidden/>
-              </w:rPr>
-              <w:tab/>
-            </w:r>
-            <w:r>
-              <w:rPr>
-                <w:noProof/>
-                <w:webHidden/>
-              </w:rPr>
-              <w:fldChar w:fldCharType="begin"/>
-            </w:r>
-            <w:r>
-              <w:rPr>
-                <w:noProof/>
-                <w:webHidden/>
-              </w:rPr>
-              <w:instrText xml:space="preserve"> PAGEREF _Toc37702747 \h </w:instrText>
-            </w:r>
-            <w:r>
-              <w:rPr>
-                <w:noProof/>
-                <w:webHidden/>
-              </w:rPr>
-            </w:r>
-            <w:r>
-              <w:rPr>
-                <w:noProof/>
-                <w:webHidden/>
-              </w:rPr>
-              <w:fldChar w:fldCharType="separate"/>
-            </w:r>
-            <w:r>
-              <w:rPr>
-                <w:noProof/>
-                <w:webHidden/>
-              </w:rPr>
-              <w:t>21</w:t>
-            </w:r>
-            <w:r>
-              <w:rPr>
-                <w:noProof/>
-                <w:webHidden/>
-              </w:rPr>
-              <w:fldChar w:fldCharType="end"/>
-            </w:r>
-          </w:hyperlink>
-        </w:p>
-        <w:p>
-          <w:pPr>
-            <w:pStyle w:val="TDC3"/>
-            <w:tabs>
-              <w:tab w:val="left" w:pos="1200"/>
-              <w:tab w:val="right" w:leader="dot" w:pos="9016"/>
-            </w:tabs>
-            <w:rPr>
-              <w:noProof/>
-              <w:sz w:val="24"/>
-              <w:szCs w:val="24"/>
-              <w:lang w:val="es-ES" w:eastAsia="es-ES_tradnl"/>
-            </w:rPr>
-          </w:pPr>
-          <w:hyperlink w:anchor="_Toc37702748" w:history="1">
-            <w:r>
-              <w:rPr>
-                <w:rStyle w:val="Hipervnculo"/>
-                <w:noProof/>
-              </w:rPr>
-              <w:t>2.1.3</w:t>
-            </w:r>
-            <w:r>
-              <w:rPr>
-                <w:noProof/>
-                <w:sz w:val="24"/>
-                <w:szCs w:val="24"/>
-                <w:lang w:val="es-ES" w:eastAsia="es-ES_tradnl"/>
-              </w:rPr>
-              <w:tab/>
-            </w:r>
-            <w:r>
-              <w:rPr>
-                <w:rStyle w:val="Hipervnculo"/>
-                <w:noProof/>
-              </w:rPr>
-              <w:t>Risk evaluation</w:t>
-            </w:r>
-            <w:r>
-              <w:rPr>
-                <w:noProof/>
-                <w:webHidden/>
-              </w:rPr>
-              <w:tab/>
-            </w:r>
-            <w:r>
-              <w:rPr>
-                <w:noProof/>
-                <w:webHidden/>
-              </w:rPr>
-              <w:fldChar w:fldCharType="begin"/>
-            </w:r>
-            <w:r>
-              <w:rPr>
-                <w:noProof/>
-                <w:webHidden/>
-              </w:rPr>
-              <w:instrText xml:space="preserve"> PAGEREF _Toc37702748 \h </w:instrText>
-            </w:r>
-            <w:r>
-              <w:rPr>
-                <w:noProof/>
-                <w:webHidden/>
-              </w:rPr>
-            </w:r>
-            <w:r>
-              <w:rPr>
-                <w:noProof/>
-                <w:webHidden/>
-              </w:rPr>
-              <w:fldChar w:fldCharType="separate"/>
-            </w:r>
-            <w:r>
-              <w:rPr>
-                <w:noProof/>
-                <w:webHidden/>
-              </w:rPr>
-              <w:t>24</w:t>
+              <w:t>3</w:t>
             </w:r>
             <w:r>
               <w:rPr>
@@ -2822,7 +1590,7 @@
               <w:lang w:val="es-ES" w:eastAsia="es-ES_tradnl"/>
             </w:rPr>
           </w:pPr>
-          <w:hyperlink w:anchor="_Toc37702749" w:history="1">
+          <w:hyperlink w:anchor="_Toc37756887" w:history="1">
             <w:r>
               <w:rPr>
                 <w:rStyle w:val="Hipervnculo"/>
@@ -2844,7 +1612,7 @@
                 <w:rStyle w:val="Hipervnculo"/>
                 <w:noProof/>
               </w:rPr>
-              <w:t>Clinical evaluation</w:t>
+              <w:t>alarm control</w:t>
             </w:r>
             <w:r>
               <w:rPr>
@@ -2865,7 +1633,7 @@
                 <w:noProof/>
                 <w:webHidden/>
               </w:rPr>
-              <w:instrText xml:space="preserve"> PAGEREF _Toc37702749 \h </w:instrText>
+              <w:instrText xml:space="preserve"> PAGEREF _Toc37756887 \h </w:instrText>
             </w:r>
             <w:r>
               <w:rPr>
@@ -2885,7 +1653,7 @@
                 <w:noProof/>
                 <w:webHidden/>
               </w:rPr>
-              <w:t>24</w:t>
+              <w:t>3</w:t>
             </w:r>
             <w:r>
               <w:rPr>
@@ -2910,7 +1678,7 @@
               <w:lang w:val="es-ES" w:eastAsia="es-ES_tradnl"/>
             </w:rPr>
           </w:pPr>
-          <w:hyperlink w:anchor="_Toc37702750" w:history="1">
+          <w:hyperlink w:anchor="_Toc37756888" w:history="1">
             <w:r>
               <w:rPr>
                 <w:rStyle w:val="Hipervnculo"/>
@@ -2932,7 +1700,7 @@
                 <w:rStyle w:val="Hipervnculo"/>
                 <w:noProof/>
               </w:rPr>
-              <w:t>Usability evaluation</w:t>
+              <w:t>display &amp; buttons functionality</w:t>
             </w:r>
             <w:r>
               <w:rPr>
@@ -2953,7 +1721,7 @@
                 <w:noProof/>
                 <w:webHidden/>
               </w:rPr>
-              <w:instrText xml:space="preserve"> PAGEREF _Toc37702750 \h </w:instrText>
+              <w:instrText xml:space="preserve"> PAGEREF _Toc37756888 \h </w:instrText>
             </w:r>
             <w:r>
               <w:rPr>
@@ -2973,7 +1741,95 @@
                 <w:noProof/>
                 <w:webHidden/>
               </w:rPr>
-              <w:t>25</w:t>
+              <w:t>3</w:t>
+            </w:r>
+            <w:r>
+              <w:rPr>
+                <w:noProof/>
+                <w:webHidden/>
+              </w:rPr>
+              <w:fldChar w:fldCharType="end"/>
+            </w:r>
+          </w:hyperlink>
+        </w:p>
+        <w:p>
+          <w:pPr>
+            <w:pStyle w:val="TDC1"/>
+            <w:tabs>
+              <w:tab w:val="left" w:pos="440"/>
+              <w:tab w:val="right" w:leader="dot" w:pos="9016"/>
+            </w:tabs>
+            <w:rPr>
+              <w:noProof/>
+              <w:sz w:val="24"/>
+              <w:szCs w:val="24"/>
+              <w:lang w:val="es-ES" w:eastAsia="es-ES_tradnl"/>
+            </w:rPr>
+          </w:pPr>
+          <w:hyperlink w:anchor="_Toc37756889" w:history="1">
+            <w:r>
+              <w:rPr>
+                <w:rStyle w:val="Hipervnculo"/>
+                <w:noProof/>
+              </w:rPr>
+              <w:t>3</w:t>
+            </w:r>
+            <w:r>
+              <w:rPr>
+                <w:noProof/>
+                <w:sz w:val="24"/>
+                <w:szCs w:val="24"/>
+                <w:lang w:val="es-ES" w:eastAsia="es-ES_tradnl"/>
+              </w:rPr>
+              <w:tab/>
+            </w:r>
+            <w:r>
+              <w:rPr>
+                <w:rStyle w:val="Hipervnculo"/>
+                <w:noProof/>
+              </w:rPr>
+              <w:t>Controller &lt;-&gt; monitor communication</w:t>
+            </w:r>
+            <w:r>
+              <w:rPr>
+                <w:noProof/>
+                <w:webHidden/>
+              </w:rPr>
+              <w:tab/>
+            </w:r>
+            <w:r>
+              <w:rPr>
+                <w:noProof/>
+                <w:webHidden/>
+              </w:rPr>
+              <w:fldChar w:fldCharType="begin"/>
+            </w:r>
+            <w:r>
+              <w:rPr>
+                <w:noProof/>
+                <w:webHidden/>
+              </w:rPr>
+              <w:instrText xml:space="preserve"> PAGEREF _Toc37756889 \h </w:instrText>
+            </w:r>
+            <w:r>
+              <w:rPr>
+                <w:noProof/>
+                <w:webHidden/>
+              </w:rPr>
+            </w:r>
+            <w:r>
+              <w:rPr>
+                <w:noProof/>
+                <w:webHidden/>
+              </w:rPr>
+              <w:fldChar w:fldCharType="separate"/>
+            </w:r>
+            <w:r>
+              <w:rPr>
+                <w:noProof/>
+                <w:webHidden/>
+              </w:rPr>
+              <w:t>4</w:t>
             </w:r>
             <w:r>
               <w:rPr>
@@ -2998,13 +1854,13 @@
               <w:lang w:val="es-ES" w:eastAsia="es-ES_tradnl"/>
             </w:rPr>
           </w:pPr>
-          <w:hyperlink w:anchor="_Toc37702751" w:history="1">
+          <w:hyperlink w:anchor="_Toc37756890" w:history="1">
             <w:r>
               <w:rPr>
                 <w:rStyle w:val="Hipervnculo"/>
                 <w:noProof/>
               </w:rPr>
-              <w:t>2.4</w:t>
+              <w:t>3.1</w:t>
             </w:r>
             <w:r>
               <w:rPr>
@@ -3020,7 +1876,7 @@
                 <w:rStyle w:val="Hipervnculo"/>
                 <w:noProof/>
               </w:rPr>
-              <w:t>Accelerated life-cycle and environmental testing</w:t>
+              <w:t>i2c information</w:t>
             </w:r>
             <w:r>
               <w:rPr>
@@ -3041,7 +1897,7 @@
                 <w:noProof/>
                 <w:webHidden/>
               </w:rPr>
-              <w:instrText xml:space="preserve"> PAGEREF _Toc37702751 \h </w:instrText>
+              <w:instrText xml:space="preserve"> PAGEREF _Toc37756890 \h </w:instrText>
             </w:r>
             <w:r>
               <w:rPr>
@@ -3061,7 +1917,95 @@
                 <w:noProof/>
                 <w:webHidden/>
               </w:rPr>
-              <w:t>25</w:t>
+              <w:t>4</w:t>
+            </w:r>
+            <w:r>
+              <w:rPr>
+                <w:noProof/>
+                <w:webHidden/>
+              </w:rPr>
+              <w:fldChar w:fldCharType="end"/>
+            </w:r>
+          </w:hyperlink>
+        </w:p>
+        <w:p>
+          <w:pPr>
+            <w:pStyle w:val="TDC1"/>
+            <w:tabs>
+              <w:tab w:val="left" w:pos="440"/>
+              <w:tab w:val="right" w:leader="dot" w:pos="9016"/>
+            </w:tabs>
+            <w:rPr>
+              <w:noProof/>
+              <w:sz w:val="24"/>
+              <w:szCs w:val="24"/>
+              <w:lang w:val="es-ES" w:eastAsia="es-ES_tradnl"/>
+            </w:rPr>
+          </w:pPr>
+          <w:hyperlink w:anchor="_Toc37756891" w:history="1">
+            <w:r>
+              <w:rPr>
+                <w:rStyle w:val="Hipervnculo"/>
+                <w:noProof/>
+              </w:rPr>
+              <w:t>4</w:t>
+            </w:r>
+            <w:r>
+              <w:rPr>
+                <w:noProof/>
+                <w:sz w:val="24"/>
+                <w:szCs w:val="24"/>
+                <w:lang w:val="es-ES" w:eastAsia="es-ES_tradnl"/>
+              </w:rPr>
+              <w:tab/>
+            </w:r>
+            <w:r>
+              <w:rPr>
+                <w:rStyle w:val="Hipervnculo"/>
+                <w:noProof/>
+              </w:rPr>
+              <w:t>assembly</w:t>
+            </w:r>
+            <w:r>
+              <w:rPr>
+                <w:noProof/>
+                <w:webHidden/>
+              </w:rPr>
+              <w:tab/>
+            </w:r>
+            <w:r>
+              <w:rPr>
+                <w:noProof/>
+                <w:webHidden/>
+              </w:rPr>
+              <w:fldChar w:fldCharType="begin"/>
+            </w:r>
+            <w:r>
+              <w:rPr>
+                <w:noProof/>
+                <w:webHidden/>
+              </w:rPr>
+              <w:instrText xml:space="preserve"> PAGEREF _Toc37756891 \h </w:instrText>
+            </w:r>
+            <w:r>
+              <w:rPr>
+                <w:noProof/>
+                <w:webHidden/>
+              </w:rPr>
+            </w:r>
+            <w:r>
+              <w:rPr>
+                <w:noProof/>
+                <w:webHidden/>
+              </w:rPr>
+              <w:fldChar w:fldCharType="separate"/>
+            </w:r>
+            <w:r>
+              <w:rPr>
+                <w:noProof/>
+                <w:webHidden/>
+              </w:rPr>
+              <w:t>4</w:t>
             </w:r>
             <w:r>
               <w:rPr>
@@ -3086,13 +2030,13 @@
               <w:lang w:val="es-ES" w:eastAsia="es-ES_tradnl"/>
             </w:rPr>
           </w:pPr>
-          <w:hyperlink w:anchor="_Toc37702752" w:history="1">
+          <w:hyperlink w:anchor="_Toc37756892" w:history="1">
             <w:r>
               <w:rPr>
                 <w:rStyle w:val="Hipervnculo"/>
                 <w:noProof/>
               </w:rPr>
-              <w:t>2.5</w:t>
+              <w:t>4.1</w:t>
             </w:r>
             <w:r>
               <w:rPr>
@@ -3108,7 +2052,7 @@
                 <w:rStyle w:val="Hipervnculo"/>
                 <w:noProof/>
               </w:rPr>
-              <w:t>Biocompatibility evaluation</w:t>
+              <w:t>placement of components</w:t>
             </w:r>
             <w:r>
               <w:rPr>
@@ -3129,7 +2073,7 @@
                 <w:noProof/>
                 <w:webHidden/>
               </w:rPr>
-              <w:instrText xml:space="preserve"> PAGEREF _Toc37702752 \h </w:instrText>
+              <w:instrText xml:space="preserve"> PAGEREF _Toc37756892 \h </w:instrText>
             </w:r>
             <w:r>
               <w:rPr>
@@ -3149,95 +2093,7 @@
                 <w:noProof/>
                 <w:webHidden/>
               </w:rPr>
-              <w:t>25</w:t>
-            </w:r>
-            <w:r>
-              <w:rPr>
-                <w:noProof/>
-                <w:webHidden/>
-              </w:rPr>
-              <w:fldChar w:fldCharType="end"/>
-            </w:r>
-          </w:hyperlink>
-        </w:p>
-        <w:p>
-          <w:pPr>
-            <w:pStyle w:val="TDC1"/>
-            <w:tabs>
-              <w:tab w:val="left" w:pos="440"/>
-              <w:tab w:val="right" w:leader="dot" w:pos="9016"/>
-            </w:tabs>
-            <w:rPr>
-              <w:noProof/>
-              <w:sz w:val="24"/>
-              <w:szCs w:val="24"/>
-              <w:lang w:val="es-ES" w:eastAsia="es-ES_tradnl"/>
-            </w:rPr>
-          </w:pPr>
-          <w:hyperlink w:anchor="_Toc37702753" w:history="1">
-            <w:r>
-              <w:rPr>
-                <w:rStyle w:val="Hipervnculo"/>
-                <w:noProof/>
-              </w:rPr>
-              <w:t>3</w:t>
-            </w:r>
-            <w:r>
-              <w:rPr>
-                <w:noProof/>
-                <w:sz w:val="24"/>
-                <w:szCs w:val="24"/>
-                <w:lang w:val="es-ES" w:eastAsia="es-ES_tradnl"/>
-              </w:rPr>
-              <w:tab/>
-            </w:r>
-            <w:r>
-              <w:rPr>
-                <w:rStyle w:val="Hipervnculo"/>
-                <w:noProof/>
-              </w:rPr>
-              <w:t>Supporting concepts</w:t>
-            </w:r>
-            <w:r>
-              <w:rPr>
-                <w:noProof/>
-                <w:webHidden/>
-              </w:rPr>
-              <w:tab/>
-            </w:r>
-            <w:r>
-              <w:rPr>
-                <w:noProof/>
-                <w:webHidden/>
-              </w:rPr>
-              <w:fldChar w:fldCharType="begin"/>
-            </w:r>
-            <w:r>
-              <w:rPr>
-                <w:noProof/>
-                <w:webHidden/>
-              </w:rPr>
-              <w:instrText xml:space="preserve"> PAGEREF _Toc37702753 \h </w:instrText>
-            </w:r>
-            <w:r>
-              <w:rPr>
-                <w:noProof/>
-                <w:webHidden/>
-              </w:rPr>
-            </w:r>
-            <w:r>
-              <w:rPr>
-                <w:noProof/>
-                <w:webHidden/>
-              </w:rPr>
-              <w:fldChar w:fldCharType="separate"/>
-            </w:r>
-            <w:r>
-              <w:rPr>
-                <w:noProof/>
-                <w:webHidden/>
-              </w:rPr>
-              <w:t>25</w:t>
+              <w:t>4</w:t>
             </w:r>
             <w:r>
               <w:rPr>
@@ -3262,13 +2118,13 @@
               <w:lang w:val="es-ES" w:eastAsia="es-ES_tradnl"/>
             </w:rPr>
           </w:pPr>
-          <w:hyperlink w:anchor="_Toc37702754" w:history="1">
+          <w:hyperlink w:anchor="_Toc37756893" w:history="1">
             <w:r>
               <w:rPr>
                 <w:rStyle w:val="Hipervnculo"/>
                 <w:noProof/>
               </w:rPr>
-              <w:t>3.1</w:t>
+              <w:t>4.2</w:t>
             </w:r>
             <w:r>
               <w:rPr>
@@ -3284,7 +2140,7 @@
                 <w:rStyle w:val="Hipervnculo"/>
                 <w:noProof/>
               </w:rPr>
-              <w:t>Low tech gas blender</w:t>
+              <w:t>3d printed parts</w:t>
             </w:r>
             <w:r>
               <w:rPr>
@@ -3305,7 +2161,7 @@
                 <w:noProof/>
                 <w:webHidden/>
               </w:rPr>
-              <w:instrText xml:space="preserve"> PAGEREF _Toc37702754 \h </w:instrText>
+              <w:instrText xml:space="preserve"> PAGEREF _Toc37756893 \h </w:instrText>
             </w:r>
             <w:r>
               <w:rPr>
@@ -3325,183 +2181,7 @@
                 <w:noProof/>
                 <w:webHidden/>
               </w:rPr>
-              <w:t>25</w:t>
-            </w:r>
-            <w:r>
-              <w:rPr>
-                <w:noProof/>
-                <w:webHidden/>
-              </w:rPr>
-              <w:fldChar w:fldCharType="end"/>
-            </w:r>
-          </w:hyperlink>
-        </w:p>
-        <w:p>
-          <w:pPr>
-            <w:pStyle w:val="TDC2"/>
-            <w:tabs>
-              <w:tab w:val="left" w:pos="960"/>
-              <w:tab w:val="right" w:leader="dot" w:pos="9016"/>
-            </w:tabs>
-            <w:rPr>
-              <w:noProof/>
-              <w:sz w:val="24"/>
-              <w:szCs w:val="24"/>
-              <w:lang w:val="es-ES" w:eastAsia="es-ES_tradnl"/>
-            </w:rPr>
-          </w:pPr>
-          <w:hyperlink w:anchor="_Toc37702755" w:history="1">
-            <w:r>
-              <w:rPr>
-                <w:rStyle w:val="Hipervnculo"/>
-                <w:noProof/>
-              </w:rPr>
-              <w:t>3.2</w:t>
-            </w:r>
-            <w:r>
-              <w:rPr>
-                <w:noProof/>
-                <w:sz w:val="24"/>
-                <w:szCs w:val="24"/>
-                <w:lang w:val="es-ES" w:eastAsia="es-ES_tradnl"/>
-              </w:rPr>
-              <w:tab/>
-            </w:r>
-            <w:r>
-              <w:rPr>
-                <w:rStyle w:val="Hipervnculo"/>
-                <w:noProof/>
-              </w:rPr>
-              <w:t>Exhaled gas (heat) disinfection device</w:t>
-            </w:r>
-            <w:r>
-              <w:rPr>
-                <w:noProof/>
-                <w:webHidden/>
-              </w:rPr>
-              <w:tab/>
-            </w:r>
-            <w:r>
-              <w:rPr>
-                <w:noProof/>
-                <w:webHidden/>
-              </w:rPr>
-              <w:fldChar w:fldCharType="begin"/>
-            </w:r>
-            <w:r>
-              <w:rPr>
-                <w:noProof/>
-                <w:webHidden/>
-              </w:rPr>
-              <w:instrText xml:space="preserve"> PAGEREF _Toc37702755 \h </w:instrText>
-            </w:r>
-            <w:r>
-              <w:rPr>
-                <w:noProof/>
-                <w:webHidden/>
-              </w:rPr>
-            </w:r>
-            <w:r>
-              <w:rPr>
-                <w:noProof/>
-                <w:webHidden/>
-              </w:rPr>
-              <w:fldChar w:fldCharType="separate"/>
-            </w:r>
-            <w:r>
-              <w:rPr>
-                <w:noProof/>
-                <w:webHidden/>
-              </w:rPr>
-              <w:t>26</w:t>
-            </w:r>
-            <w:r>
-              <w:rPr>
-                <w:noProof/>
-                <w:webHidden/>
-              </w:rPr>
-              <w:fldChar w:fldCharType="end"/>
-            </w:r>
-          </w:hyperlink>
-        </w:p>
-        <w:p>
-          <w:pPr>
-            <w:pStyle w:val="TDC2"/>
-            <w:tabs>
-              <w:tab w:val="left" w:pos="960"/>
-              <w:tab w:val="right" w:leader="dot" w:pos="9016"/>
-            </w:tabs>
-            <w:rPr>
-              <w:noProof/>
-              <w:sz w:val="24"/>
-              <w:szCs w:val="24"/>
-              <w:lang w:val="es-ES" w:eastAsia="es-ES_tradnl"/>
-            </w:rPr>
-          </w:pPr>
-          <w:hyperlink w:anchor="_Toc37702756" w:history="1">
-            <w:r>
-              <w:rPr>
-                <w:rStyle w:val="Hipervnculo"/>
-                <w:noProof/>
-              </w:rPr>
-              <w:t>3.3</w:t>
-            </w:r>
-            <w:r>
-              <w:rPr>
-                <w:noProof/>
-                <w:sz w:val="24"/>
-                <w:szCs w:val="24"/>
-                <w:lang w:val="es-ES" w:eastAsia="es-ES_tradnl"/>
-              </w:rPr>
-              <w:tab/>
-            </w:r>
-            <w:r>
-              <w:rPr>
-                <w:rStyle w:val="Hipervnculo"/>
-                <w:noProof/>
-              </w:rPr>
-              <w:t>Humidification</w:t>
-            </w:r>
-            <w:r>
-              <w:rPr>
-                <w:noProof/>
-                <w:webHidden/>
-              </w:rPr>
-              <w:tab/>
-            </w:r>
-            <w:r>
-              <w:rPr>
-                <w:noProof/>
-                <w:webHidden/>
-              </w:rPr>
-              <w:fldChar w:fldCharType="begin"/>
-            </w:r>
-            <w:r>
-              <w:rPr>
-                <w:noProof/>
-                <w:webHidden/>
-              </w:rPr>
-              <w:instrText xml:space="preserve"> PAGEREF _Toc37702756 \h </w:instrText>
-            </w:r>
-            <w:r>
-              <w:rPr>
-                <w:noProof/>
-                <w:webHidden/>
-              </w:rPr>
-            </w:r>
-            <w:r>
-              <w:rPr>
-                <w:noProof/>
-                <w:webHidden/>
-              </w:rPr>
-              <w:fldChar w:fldCharType="separate"/>
-            </w:r>
-            <w:r>
-              <w:rPr>
-                <w:noProof/>
-                <w:webHidden/>
-              </w:rPr>
-              <w:t>26</w:t>
+              <w:t>4</w:t>
             </w:r>
             <w:r>
               <w:rPr>
@@ -3538,7 +2218,7 @@
         </w:numPr>
         <w:ind w:left="432" w:hanging="432"/>
       </w:pPr>
-      <w:bookmarkStart w:id="0" w:name="_Toc37702727"/>
+      <w:bookmarkStart w:id="0" w:name="_Toc37756879"/>
       <w:r>
         <w:lastRenderedPageBreak/>
         <w:t>Introduction</w:t>
@@ -3557,7 +2237,7 @@
       <w:pPr>
         <w:pStyle w:val="Ttulo1"/>
       </w:pPr>
-      <w:bookmarkStart w:id="1" w:name="_Toc37702728"/>
+      <w:bookmarkStart w:id="1" w:name="_Toc37756880"/>
       <w:r>
         <w:t>Controller algorithms</w:t>
       </w:r>
@@ -3567,52 +2247,64 @@
       <w:pPr>
         <w:pStyle w:val="Ttulo2"/>
       </w:pPr>
+      <w:bookmarkStart w:id="2" w:name="_Toc37756881"/>
       <w:r>
         <w:t>Pressure control</w:t>
       </w:r>
+      <w:bookmarkEnd w:id="2"/>
     </w:p>
     <w:p>
       <w:pPr>
         <w:pStyle w:val="Ttulo2"/>
       </w:pPr>
+      <w:bookmarkStart w:id="3" w:name="_Toc37756882"/>
       <w:r>
         <w:t>Air flow / Volume measure</w:t>
       </w:r>
+      <w:bookmarkEnd w:id="3"/>
     </w:p>
     <w:p/>
     <w:p>
       <w:pPr>
         <w:pStyle w:val="Ttulo2"/>
       </w:pPr>
+      <w:bookmarkStart w:id="4" w:name="_Toc37756883"/>
       <w:r>
         <w:t>display &amp; buttons functionality</w:t>
       </w:r>
+      <w:bookmarkEnd w:id="4"/>
     </w:p>
     <w:p/>
     <w:p>
       <w:pPr>
         <w:pStyle w:val="Ttulo2"/>
       </w:pPr>
+      <w:bookmarkStart w:id="5" w:name="_Toc37756884"/>
       <w:r>
         <w:t>power on/off management</w:t>
       </w:r>
+      <w:bookmarkEnd w:id="5"/>
     </w:p>
     <w:p/>
     <w:p>
       <w:pPr>
         <w:pStyle w:val="Ttulo1"/>
       </w:pPr>
+      <w:bookmarkStart w:id="6" w:name="_Toc37756885"/>
       <w:r>
         <w:t>Monitor algorithms</w:t>
       </w:r>
+      <w:bookmarkEnd w:id="6"/>
     </w:p>
     <w:p>
       <w:pPr>
         <w:pStyle w:val="Ttulo2"/>
       </w:pPr>
+      <w:bookmarkStart w:id="7" w:name="_Toc37756886"/>
       <w:r>
         <w:t>Pressure monitoring</w:t>
       </w:r>
+      <w:bookmarkEnd w:id="7"/>
     </w:p>
     <w:p>
       <w:pPr>
@@ -3623,18 +2315,22 @@
       <w:pPr>
         <w:pStyle w:val="Ttulo2"/>
       </w:pPr>
+      <w:bookmarkStart w:id="8" w:name="_Toc37756887"/>
       <w:r>
         <w:t>alarm control</w:t>
       </w:r>
+      <w:bookmarkEnd w:id="8"/>
     </w:p>
     <w:p/>
     <w:p>
       <w:pPr>
         <w:pStyle w:val="Ttulo2"/>
       </w:pPr>
+      <w:bookmarkStart w:id="9" w:name="_Toc37756888"/>
       <w:r>
         <w:t>display &amp; buttons functionality</w:t>
       </w:r>
+      <w:bookmarkEnd w:id="9"/>
     </w:p>
     <w:p/>
     <w:p>
@@ -3684,18 +2380,22 @@
       <w:pPr>
         <w:pStyle w:val="Ttulo1"/>
       </w:pPr>
+      <w:bookmarkStart w:id="10" w:name="_Toc37756889"/>
       <w:r>
         <w:lastRenderedPageBreak/>
         <w:t>Controller &lt;-&gt; monitor communication</w:t>
       </w:r>
+      <w:bookmarkEnd w:id="10"/>
     </w:p>
     <w:p>
       <w:pPr>
         <w:pStyle w:val="Ttulo2"/>
       </w:pPr>
+      <w:bookmarkStart w:id="11" w:name="_Toc37756890"/>
       <w:r>
         <w:t>i2c information</w:t>
       </w:r>
+      <w:bookmarkEnd w:id="11"/>
     </w:p>
     <w:p>
       <w:r>
@@ -4522,6 +3222,9 @@
               <w:jc w:val="center"/>
               <w:cnfStyle w:val="000000000000" w:firstRow="0" w:lastRow="0" w:firstColumn="0" w:lastColumn="0" w:oddVBand="0" w:evenVBand="0" w:oddHBand="0" w:evenHBand="0" w:firstRowFirstColumn="0" w:firstRowLastColumn="0" w:lastRowFirstColumn="0" w:lastRowLastColumn="0"/>
             </w:pPr>
+            <w:r>
+              <w:t>B10</w:t>
+            </w:r>
           </w:p>
         </w:tc>
         <w:tc>
@@ -4548,6 +3251,9 @@
             <w:pPr>
               <w:cnfStyle w:val="000000000000" w:firstRow="0" w:lastRow="0" w:firstColumn="0" w:lastColumn="0" w:oddVBand="0" w:evenVBand="0" w:oddHBand="0" w:evenHBand="0" w:firstRowFirstColumn="0" w:firstRowLastColumn="0" w:lastRowFirstColumn="0" w:lastRowLastColumn="0"/>
             </w:pPr>
+            <w:r>
+              <w:t>Battery voltage bellow 10V</w:t>
+            </w:r>
           </w:p>
         </w:tc>
       </w:tr>
@@ -4592,6 +3298,9 @@
               <w:jc w:val="center"/>
               <w:cnfStyle w:val="000000000000" w:firstRow="0" w:lastRow="0" w:firstColumn="0" w:lastColumn="0" w:oddVBand="0" w:evenVBand="0" w:oddHBand="0" w:evenHBand="0" w:firstRowFirstColumn="0" w:firstRowLastColumn="0" w:lastRowFirstColumn="0" w:lastRowLastColumn="0"/>
             </w:pPr>
+            <w:r>
+              <w:t>B8</w:t>
+            </w:r>
           </w:p>
         </w:tc>
         <w:tc>
@@ -4618,6 +3327,9 @@
             <w:pPr>
               <w:cnfStyle w:val="000000000000" w:firstRow="0" w:lastRow="0" w:firstColumn="0" w:lastColumn="0" w:oddVBand="0" w:evenVBand="0" w:oddHBand="0" w:evenHBand="0" w:firstRowFirstColumn="0" w:firstRowLastColumn="0" w:lastRowFirstColumn="0" w:lastRowLastColumn="0"/>
             </w:pPr>
+            <w:r>
+              <w:t>Battery voltage bellow 8V</w:t>
+            </w:r>
           </w:p>
         </w:tc>
       </w:tr>
@@ -4703,26 +3415,32 @@
       <w:pPr>
         <w:pStyle w:val="Ttulo1"/>
       </w:pPr>
+      <w:bookmarkStart w:id="12" w:name="_Toc37756891"/>
       <w:r>
         <w:t>assembly</w:t>
       </w:r>
+      <w:bookmarkEnd w:id="12"/>
     </w:p>
     <w:p>
       <w:pPr>
         <w:pStyle w:val="Ttulo2"/>
       </w:pPr>
+      <w:bookmarkStart w:id="13" w:name="_Toc37756892"/>
       <w:r>
         <w:t>placement of components</w:t>
       </w:r>
+      <w:bookmarkEnd w:id="13"/>
     </w:p>
     <w:p/>
     <w:p>
       <w:pPr>
         <w:pStyle w:val="Ttulo2"/>
       </w:pPr>
+      <w:bookmarkStart w:id="14" w:name="_Toc37756893"/>
       <w:r>
         <w:t>3d printed parts</w:t>
       </w:r>
+      <w:bookmarkEnd w:id="14"/>
     </w:p>
     <w:p/>
     <w:sectPr>

</xml_diff>

<commit_message>
Added pressure alarms implementation
</commit_message>
<xml_diff>
--- a/Doc/Implementation details v0_1.docx
+++ b/Doc/Implementation details v0_1.docx
@@ -3223,7 +3223,7 @@
               <w:cnfStyle w:val="000000000000" w:firstRow="0" w:lastRow="0" w:firstColumn="0" w:lastColumn="0" w:oddVBand="0" w:evenVBand="0" w:oddHBand="0" w:evenHBand="0" w:firstRowFirstColumn="0" w:firstRowLastColumn="0" w:lastRowFirstColumn="0" w:lastRowLastColumn="0"/>
             </w:pPr>
             <w:r>
-              <w:t>B10</w:t>
+              <w:t>B12</w:t>
             </w:r>
           </w:p>
         </w:tc>
@@ -3252,7 +3252,13 @@
               <w:cnfStyle w:val="000000000000" w:firstRow="0" w:lastRow="0" w:firstColumn="0" w:lastColumn="0" w:oddVBand="0" w:evenVBand="0" w:oddHBand="0" w:evenHBand="0" w:firstRowFirstColumn="0" w:firstRowLastColumn="0" w:lastRowFirstColumn="0" w:lastRowLastColumn="0"/>
             </w:pPr>
             <w:r>
-              <w:t>Battery voltage bellow 10V</w:t>
+              <w:t>Battery voltage bellow 1</w:t>
+            </w:r>
+            <w:r>
+              <w:t>2.5</w:t>
+            </w:r>
+            <w:r>
+              <w:t>V</w:t>
             </w:r>
           </w:p>
         </w:tc>
@@ -3299,7 +3305,7 @@
               <w:cnfStyle w:val="000000000000" w:firstRow="0" w:lastRow="0" w:firstColumn="0" w:lastColumn="0" w:oddVBand="0" w:evenVBand="0" w:oddHBand="0" w:evenHBand="0" w:firstRowFirstColumn="0" w:firstRowLastColumn="0" w:lastRowFirstColumn="0" w:lastRowLastColumn="0"/>
             </w:pPr>
             <w:r>
-              <w:t>B8</w:t>
+              <w:t>B10</w:t>
             </w:r>
           </w:p>
         </w:tc>
@@ -3328,7 +3334,7 @@
               <w:cnfStyle w:val="000000000000" w:firstRow="0" w:lastRow="0" w:firstColumn="0" w:lastColumn="0" w:oddVBand="0" w:evenVBand="0" w:oddHBand="0" w:evenHBand="0" w:firstRowFirstColumn="0" w:firstRowLastColumn="0" w:lastRowFirstColumn="0" w:lastRowLastColumn="0"/>
             </w:pPr>
             <w:r>
-              <w:t>Battery voltage bellow 8V</w:t>
+              <w:t>Battery voltage bellow 10V</w:t>
             </w:r>
           </w:p>
         </w:tc>
@@ -3360,7 +3366,7 @@
               <w:cnfStyle w:val="000000000000" w:firstRow="0" w:lastRow="0" w:firstColumn="0" w:lastColumn="0" w:oddVBand="0" w:evenVBand="0" w:oddHBand="0" w:evenHBand="0" w:firstRowFirstColumn="0" w:firstRowLastColumn="0" w:lastRowFirstColumn="0" w:lastRowLastColumn="0"/>
             </w:pPr>
             <w:r>
-              <w:t>5:0</w:t>
+              <w:t>5</w:t>
             </w:r>
           </w:p>
         </w:tc>
@@ -3375,7 +3381,7 @@
               <w:cnfStyle w:val="000000000000" w:firstRow="0" w:lastRow="0" w:firstColumn="0" w:lastColumn="0" w:oddVBand="0" w:evenVBand="0" w:oddHBand="0" w:evenHBand="0" w:firstRowFirstColumn="0" w:firstRowLastColumn="0" w:lastRowFirstColumn="0" w:lastRowLastColumn="0"/>
             </w:pPr>
             <w:r>
-              <w:t>BR</w:t>
+              <w:t>B8</w:t>
             </w:r>
           </w:p>
         </w:tc>
@@ -3390,7 +3396,86 @@
               <w:cnfStyle w:val="000000000000" w:firstRow="0" w:lastRow="0" w:firstColumn="0" w:lastColumn="0" w:oddVBand="0" w:evenVBand="0" w:oddHBand="0" w:evenHBand="0" w:firstRowFirstColumn="0" w:firstRowLastColumn="0" w:lastRowFirstColumn="0" w:lastRowLastColumn="0"/>
             </w:pPr>
             <w:r>
-              <w:t>6</w:t>
+              <w:t>1</w:t>
+            </w:r>
+          </w:p>
+        </w:tc>
+        <w:tc>
+          <w:tcPr>
+            <w:tcW w:w="5760" w:type="dxa"/>
+            <w:vAlign w:val="center"/>
+          </w:tcPr>
+          <w:p>
+            <w:pPr>
+              <w:cnfStyle w:val="000000000000" w:firstRow="0" w:lastRow="0" w:firstColumn="0" w:lastColumn="0" w:oddVBand="0" w:evenVBand="0" w:oddHBand="0" w:evenHBand="0" w:firstRowFirstColumn="0" w:firstRowLastColumn="0" w:lastRowFirstColumn="0" w:lastRowLastColumn="0"/>
+            </w:pPr>
+            <w:r>
+              <w:t>Battery voltage bellow 8V</w:t>
+            </w:r>
+          </w:p>
+        </w:tc>
+      </w:tr>
+      <w:tr>
+        <w:tc>
+          <w:tcPr>
+            <w:cnfStyle w:val="001000000000" w:firstRow="0" w:lastRow="0" w:firstColumn="1" w:lastColumn="0" w:oddVBand="0" w:evenVBand="0" w:oddHBand="0" w:evenHBand="0" w:firstRowFirstColumn="0" w:firstRowLastColumn="0" w:lastRowFirstColumn="0" w:lastRowLastColumn="0"/>
+            <w:tcW w:w="846" w:type="dxa"/>
+            <w:vAlign w:val="center"/>
+          </w:tcPr>
+          <w:p>
+            <w:pPr>
+              <w:jc w:val="center"/>
+            </w:pPr>
+            <w:r>
+              <w:t>3</w:t>
+            </w:r>
+          </w:p>
+        </w:tc>
+        <w:tc>
+          <w:tcPr>
+            <w:tcW w:w="709" w:type="dxa"/>
+            <w:vAlign w:val="center"/>
+          </w:tcPr>
+          <w:p>
+            <w:pPr>
+              <w:jc w:val="center"/>
+              <w:cnfStyle w:val="000000000000" w:firstRow="0" w:lastRow="0" w:firstColumn="0" w:lastColumn="0" w:oddVBand="0" w:evenVBand="0" w:oddHBand="0" w:evenHBand="0" w:firstRowFirstColumn="0" w:firstRowLastColumn="0" w:lastRowFirstColumn="0" w:lastRowLastColumn="0"/>
+            </w:pPr>
+            <w:r>
+              <w:t>4</w:t>
+            </w:r>
+            <w:r>
+              <w:t>:0</w:t>
+            </w:r>
+          </w:p>
+        </w:tc>
+        <w:tc>
+          <w:tcPr>
+            <w:tcW w:w="992" w:type="dxa"/>
+            <w:vAlign w:val="center"/>
+          </w:tcPr>
+          <w:p>
+            <w:pPr>
+              <w:jc w:val="center"/>
+              <w:cnfStyle w:val="000000000000" w:firstRow="0" w:lastRow="0" w:firstColumn="0" w:lastColumn="0" w:oddVBand="0" w:evenVBand="0" w:oddHBand="0" w:evenHBand="0" w:firstRowFirstColumn="0" w:firstRowLastColumn="0" w:lastRowFirstColumn="0" w:lastRowLastColumn="0"/>
+            </w:pPr>
+            <w:r>
+              <w:t>BR</w:t>
+            </w:r>
+          </w:p>
+        </w:tc>
+        <w:tc>
+          <w:tcPr>
+            <w:tcW w:w="709" w:type="dxa"/>
+            <w:vAlign w:val="center"/>
+          </w:tcPr>
+          <w:p>
+            <w:pPr>
+              <w:jc w:val="center"/>
+              <w:cnfStyle w:val="000000000000" w:firstRow="0" w:lastRow="0" w:firstColumn="0" w:lastColumn="0" w:oddVBand="0" w:evenVBand="0" w:oddHBand="0" w:evenHBand="0" w:firstRowFirstColumn="0" w:firstRowLastColumn="0" w:lastRowFirstColumn="0" w:lastRowLastColumn="0"/>
+            </w:pPr>
+            <w:r>
+              <w:t>5</w:t>
             </w:r>
           </w:p>
         </w:tc>

</xml_diff>

<commit_message>
Added more I2C bits to Specification
</commit_message>
<xml_diff>
--- a/Doc/Implementation details v0_1.docx
+++ b/Doc/Implementation details v0_1.docx
@@ -2446,7 +2446,10 @@
       </w:r>
       <w:proofErr w:type="spellEnd"/>
       <w:r>
-        <w:t xml:space="preserve"> of bytes: 4</w:t>
+        <w:t xml:space="preserve"> of bytes: </w:t>
+      </w:r>
+      <w:r>
+        <w:t>6</w:t>
       </w:r>
     </w:p>
     <w:p>
@@ -2845,7 +2848,7 @@
               <w:cnfStyle w:val="000000000000" w:firstRow="0" w:lastRow="0" w:firstColumn="0" w:lastColumn="0" w:oddVBand="0" w:evenVBand="0" w:oddHBand="0" w:evenHBand="0" w:firstRowFirstColumn="0" w:firstRowLastColumn="0" w:lastRowFirstColumn="0" w:lastRowLastColumn="0"/>
             </w:pPr>
             <w:r>
-              <w:t>In calibration state. At least x seconds at boot up, and after IDLE.</w:t>
+              <w:t>In calibration state</w:t>
             </w:r>
           </w:p>
         </w:tc>
@@ -3252,13 +3255,7 @@
               <w:cnfStyle w:val="000000000000" w:firstRow="0" w:lastRow="0" w:firstColumn="0" w:lastColumn="0" w:oddVBand="0" w:evenVBand="0" w:oddHBand="0" w:evenHBand="0" w:firstRowFirstColumn="0" w:firstRowLastColumn="0" w:lastRowFirstColumn="0" w:lastRowLastColumn="0"/>
             </w:pPr>
             <w:r>
-              <w:t>Battery voltage bellow 1</w:t>
-            </w:r>
-            <w:r>
-              <w:t>2.5</w:t>
-            </w:r>
-            <w:r>
-              <w:t>V</w:t>
+              <w:t>Battery voltage bellow 12.5V</w:t>
             </w:r>
           </w:p>
         </w:tc>
@@ -3490,6 +3487,301 @@
             </w:pPr>
             <w:r>
               <w:t>Breath rate in Breath per Minute units</w:t>
+            </w:r>
+          </w:p>
+        </w:tc>
+      </w:tr>
+      <w:tr>
+        <w:tc>
+          <w:tcPr>
+            <w:cnfStyle w:val="001000000000" w:firstRow="0" w:lastRow="0" w:firstColumn="1" w:lastColumn="0" w:oddVBand="0" w:evenVBand="0" w:oddHBand="0" w:evenHBand="0" w:firstRowFirstColumn="0" w:firstRowLastColumn="0" w:lastRowFirstColumn="0" w:lastRowLastColumn="0"/>
+            <w:tcW w:w="846" w:type="dxa"/>
+            <w:vAlign w:val="center"/>
+          </w:tcPr>
+          <w:p>
+            <w:pPr>
+              <w:jc w:val="center"/>
+            </w:pPr>
+            <w:r>
+              <w:t>4</w:t>
+            </w:r>
+          </w:p>
+        </w:tc>
+        <w:tc>
+          <w:tcPr>
+            <w:tcW w:w="709" w:type="dxa"/>
+            <w:vAlign w:val="center"/>
+          </w:tcPr>
+          <w:p>
+            <w:pPr>
+              <w:jc w:val="center"/>
+              <w:cnfStyle w:val="000000000000" w:firstRow="0" w:lastRow="0" w:firstColumn="0" w:lastColumn="0" w:oddVBand="0" w:evenVBand="0" w:oddHBand="0" w:evenHBand="0" w:firstRowFirstColumn="0" w:firstRowLastColumn="0" w:lastRowFirstColumn="0" w:lastRowLastColumn="0"/>
+            </w:pPr>
+            <w:r>
+              <w:t>7</w:t>
+            </w:r>
+          </w:p>
+        </w:tc>
+        <w:tc>
+          <w:tcPr>
+            <w:tcW w:w="992" w:type="dxa"/>
+            <w:vAlign w:val="center"/>
+          </w:tcPr>
+          <w:p>
+            <w:pPr>
+              <w:jc w:val="center"/>
+              <w:cnfStyle w:val="000000000000" w:firstRow="0" w:lastRow="0" w:firstColumn="0" w:lastColumn="0" w:oddVBand="0" w:evenVBand="0" w:oddHBand="0" w:evenHBand="0" w:firstRowFirstColumn="0" w:firstRowLastColumn="0" w:lastRowFirstColumn="0" w:lastRowLastColumn="0"/>
+            </w:pPr>
+            <w:r>
+              <w:t>CONF</w:t>
+            </w:r>
+          </w:p>
+        </w:tc>
+        <w:tc>
+          <w:tcPr>
+            <w:tcW w:w="709" w:type="dxa"/>
+            <w:vAlign w:val="center"/>
+          </w:tcPr>
+          <w:p>
+            <w:pPr>
+              <w:jc w:val="center"/>
+              <w:cnfStyle w:val="000000000000" w:firstRow="0" w:lastRow="0" w:firstColumn="0" w:lastColumn="0" w:oddVBand="0" w:evenVBand="0" w:oddHBand="0" w:evenHBand="0" w:firstRowFirstColumn="0" w:firstRowLastColumn="0" w:lastRowFirstColumn="0" w:lastRowLastColumn="0"/>
+            </w:pPr>
+            <w:r>
+              <w:t>1</w:t>
+            </w:r>
+          </w:p>
+        </w:tc>
+        <w:tc>
+          <w:tcPr>
+            <w:tcW w:w="5760" w:type="dxa"/>
+            <w:vAlign w:val="center"/>
+          </w:tcPr>
+          <w:p>
+            <w:pPr>
+              <w:cnfStyle w:val="000000000000" w:firstRow="0" w:lastRow="0" w:firstColumn="0" w:lastColumn="0" w:oddVBand="0" w:evenVBand="0" w:oddHBand="0" w:evenHBand="0" w:firstRowFirstColumn="0" w:firstRowLastColumn="0" w:lastRowFirstColumn="0" w:lastRowLastColumn="0"/>
+            </w:pPr>
+            <w:r>
+              <w:t>In configuration state</w:t>
+            </w:r>
+          </w:p>
+        </w:tc>
+      </w:tr>
+      <w:tr>
+        <w:tc>
+          <w:tcPr>
+            <w:cnfStyle w:val="001000000000" w:firstRow="0" w:lastRow="0" w:firstColumn="1" w:lastColumn="0" w:oddVBand="0" w:evenVBand="0" w:oddHBand="0" w:evenHBand="0" w:firstRowFirstColumn="0" w:firstRowLastColumn="0" w:lastRowFirstColumn="0" w:lastRowLastColumn="0"/>
+            <w:tcW w:w="846" w:type="dxa"/>
+            <w:vAlign w:val="center"/>
+          </w:tcPr>
+          <w:p>
+            <w:pPr>
+              <w:jc w:val="center"/>
+            </w:pPr>
+            <w:r>
+              <w:t>4</w:t>
+            </w:r>
+          </w:p>
+        </w:tc>
+        <w:tc>
+          <w:tcPr>
+            <w:tcW w:w="709" w:type="dxa"/>
+            <w:vAlign w:val="center"/>
+          </w:tcPr>
+          <w:p>
+            <w:pPr>
+              <w:jc w:val="center"/>
+              <w:cnfStyle w:val="000000000000" w:firstRow="0" w:lastRow="0" w:firstColumn="0" w:lastColumn="0" w:oddVBand="0" w:evenVBand="0" w:oddHBand="0" w:evenHBand="0" w:firstRowFirstColumn="0" w:firstRowLastColumn="0" w:lastRowFirstColumn="0" w:lastRowLastColumn="0"/>
+            </w:pPr>
+            <w:r>
+              <w:t>6:0</w:t>
+            </w:r>
+          </w:p>
+        </w:tc>
+        <w:tc>
+          <w:tcPr>
+            <w:tcW w:w="992" w:type="dxa"/>
+            <w:vAlign w:val="center"/>
+          </w:tcPr>
+          <w:p>
+            <w:pPr>
+              <w:jc w:val="center"/>
+              <w:cnfStyle w:val="000000000000" w:firstRow="0" w:lastRow="0" w:firstColumn="0" w:lastColumn="0" w:oddVBand="0" w:evenVBand="0" w:oddHBand="0" w:evenHBand="0" w:firstRowFirstColumn="0" w:firstRowLastColumn="0" w:lastRowFirstColumn="0" w:lastRowLastColumn="0"/>
+            </w:pPr>
+            <w:r>
+              <w:t>VOL</w:t>
+            </w:r>
+          </w:p>
+        </w:tc>
+        <w:tc>
+          <w:tcPr>
+            <w:tcW w:w="709" w:type="dxa"/>
+            <w:vAlign w:val="center"/>
+          </w:tcPr>
+          <w:p>
+            <w:pPr>
+              <w:jc w:val="center"/>
+              <w:cnfStyle w:val="000000000000" w:firstRow="0" w:lastRow="0" w:firstColumn="0" w:lastColumn="0" w:oddVBand="0" w:evenVBand="0" w:oddHBand="0" w:evenHBand="0" w:firstRowFirstColumn="0" w:firstRowLastColumn="0" w:lastRowFirstColumn="0" w:lastRowLastColumn="0"/>
+            </w:pPr>
+            <w:r>
+              <w:t>7</w:t>
+            </w:r>
+          </w:p>
+        </w:tc>
+        <w:tc>
+          <w:tcPr>
+            <w:tcW w:w="5760" w:type="dxa"/>
+            <w:vAlign w:val="center"/>
+          </w:tcPr>
+          <w:p>
+            <w:pPr>
+              <w:cnfStyle w:val="000000000000" w:firstRow="0" w:lastRow="0" w:firstColumn="0" w:lastColumn="0" w:oddVBand="0" w:evenVBand="0" w:oddHBand="0" w:evenHBand="0" w:firstRowFirstColumn="0" w:firstRowLastColumn="0" w:lastRowFirstColumn="0" w:lastRowLastColumn="0"/>
+            </w:pPr>
+            <w:r>
+              <w:t>Volume Setting in 10 ml units</w:t>
+            </w:r>
+          </w:p>
+        </w:tc>
+      </w:tr>
+      <w:tr>
+        <w:tc>
+          <w:tcPr>
+            <w:cnfStyle w:val="001000000000" w:firstRow="0" w:lastRow="0" w:firstColumn="1" w:lastColumn="0" w:oddVBand="0" w:evenVBand="0" w:oddHBand="0" w:evenHBand="0" w:firstRowFirstColumn="0" w:firstRowLastColumn="0" w:lastRowFirstColumn="0" w:lastRowLastColumn="0"/>
+            <w:tcW w:w="846" w:type="dxa"/>
+            <w:vAlign w:val="center"/>
+          </w:tcPr>
+          <w:p>
+            <w:pPr>
+              <w:jc w:val="center"/>
+            </w:pPr>
+            <w:r>
+              <w:t>5</w:t>
+            </w:r>
+          </w:p>
+        </w:tc>
+        <w:tc>
+          <w:tcPr>
+            <w:tcW w:w="709" w:type="dxa"/>
+            <w:vAlign w:val="center"/>
+          </w:tcPr>
+          <w:p>
+            <w:pPr>
+              <w:jc w:val="center"/>
+              <w:cnfStyle w:val="000000000000" w:firstRow="0" w:lastRow="0" w:firstColumn="0" w:lastColumn="0" w:oddVBand="0" w:evenVBand="0" w:oddHBand="0" w:evenHBand="0" w:firstRowFirstColumn="0" w:firstRowLastColumn="0" w:lastRowFirstColumn="0" w:lastRowLastColumn="0"/>
+            </w:pPr>
+            <w:r>
+              <w:t>7</w:t>
+            </w:r>
+          </w:p>
+        </w:tc>
+        <w:tc>
+          <w:tcPr>
+            <w:tcW w:w="992" w:type="dxa"/>
+            <w:vAlign w:val="center"/>
+          </w:tcPr>
+          <w:p>
+            <w:pPr>
+              <w:jc w:val="center"/>
+              <w:cnfStyle w:val="000000000000" w:firstRow="0" w:lastRow="0" w:firstColumn="0" w:lastColumn="0" w:oddVBand="0" w:evenVBand="0" w:oddHBand="0" w:evenHBand="0" w:firstRowFirstColumn="0" w:firstRowLastColumn="0" w:lastRowFirstColumn="0" w:lastRowLastColumn="0"/>
+            </w:pPr>
+          </w:p>
+        </w:tc>
+        <w:tc>
+          <w:tcPr>
+            <w:tcW w:w="709" w:type="dxa"/>
+            <w:vAlign w:val="center"/>
+          </w:tcPr>
+          <w:p>
+            <w:pPr>
+              <w:jc w:val="center"/>
+              <w:cnfStyle w:val="000000000000" w:firstRow="0" w:lastRow="0" w:firstColumn="0" w:lastColumn="0" w:oddVBand="0" w:evenVBand="0" w:oddHBand="0" w:evenHBand="0" w:firstRowFirstColumn="0" w:firstRowLastColumn="0" w:lastRowFirstColumn="0" w:lastRowLastColumn="0"/>
+            </w:pPr>
+          </w:p>
+        </w:tc>
+        <w:tc>
+          <w:tcPr>
+            <w:tcW w:w="5760" w:type="dxa"/>
+            <w:vAlign w:val="center"/>
+          </w:tcPr>
+          <w:p>
+            <w:pPr>
+              <w:cnfStyle w:val="000000000000" w:firstRow="0" w:lastRow="0" w:firstColumn="0" w:lastColumn="0" w:oddVBand="0" w:evenVBand="0" w:oddHBand="0" w:evenHBand="0" w:firstRowFirstColumn="0" w:firstRowLastColumn="0" w:lastRowFirstColumn="0" w:lastRowLastColumn="0"/>
+            </w:pPr>
+          </w:p>
+        </w:tc>
+      </w:tr>
+      <w:tr>
+        <w:tc>
+          <w:tcPr>
+            <w:cnfStyle w:val="001000000000" w:firstRow="0" w:lastRow="0" w:firstColumn="1" w:lastColumn="0" w:oddVBand="0" w:evenVBand="0" w:oddHBand="0" w:evenHBand="0" w:firstRowFirstColumn="0" w:firstRowLastColumn="0" w:lastRowFirstColumn="0" w:lastRowLastColumn="0"/>
+            <w:tcW w:w="846" w:type="dxa"/>
+            <w:vAlign w:val="center"/>
+          </w:tcPr>
+          <w:p>
+            <w:pPr>
+              <w:jc w:val="center"/>
+            </w:pPr>
+            <w:r>
+              <w:t>5</w:t>
+            </w:r>
+          </w:p>
+        </w:tc>
+        <w:tc>
+          <w:tcPr>
+            <w:tcW w:w="709" w:type="dxa"/>
+            <w:vAlign w:val="center"/>
+          </w:tcPr>
+          <w:p>
+            <w:pPr>
+              <w:jc w:val="center"/>
+              <w:cnfStyle w:val="000000000000" w:firstRow="0" w:lastRow="0" w:firstColumn="0" w:lastColumn="0" w:oddVBand="0" w:evenVBand="0" w:oddHBand="0" w:evenHBand="0" w:firstRowFirstColumn="0" w:firstRowLastColumn="0" w:lastRowFirstColumn="0" w:lastRowLastColumn="0"/>
+            </w:pPr>
+            <w:r>
+              <w:t>6:0</w:t>
+            </w:r>
+          </w:p>
+        </w:tc>
+        <w:tc>
+          <w:tcPr>
+            <w:tcW w:w="992" w:type="dxa"/>
+            <w:vAlign w:val="center"/>
+          </w:tcPr>
+          <w:p>
+            <w:pPr>
+              <w:jc w:val="center"/>
+              <w:cnfStyle w:val="000000000000" w:firstRow="0" w:lastRow="0" w:firstColumn="0" w:lastColumn="0" w:oddVBand="0" w:evenVBand="0" w:oddHBand="0" w:evenHBand="0" w:firstRowFirstColumn="0" w:firstRowLastColumn="0" w:lastRowFirstColumn="0" w:lastRowLastColumn="0"/>
+            </w:pPr>
+            <w:r>
+              <w:t>MVOL</w:t>
+            </w:r>
+          </w:p>
+        </w:tc>
+        <w:tc>
+          <w:tcPr>
+            <w:tcW w:w="709" w:type="dxa"/>
+            <w:vAlign w:val="center"/>
+          </w:tcPr>
+          <w:p>
+            <w:pPr>
+              <w:jc w:val="center"/>
+              <w:cnfStyle w:val="000000000000" w:firstRow="0" w:lastRow="0" w:firstColumn="0" w:lastColumn="0" w:oddVBand="0" w:evenVBand="0" w:oddHBand="0" w:evenHBand="0" w:firstRowFirstColumn="0" w:firstRowLastColumn="0" w:lastRowFirstColumn="0" w:lastRowLastColumn="0"/>
+            </w:pPr>
+            <w:r>
+              <w:t>7</w:t>
+            </w:r>
+          </w:p>
+        </w:tc>
+        <w:tc>
+          <w:tcPr>
+            <w:tcW w:w="5760" w:type="dxa"/>
+            <w:vAlign w:val="center"/>
+          </w:tcPr>
+          <w:p>
+            <w:pPr>
+              <w:cnfStyle w:val="000000000000" w:firstRow="0" w:lastRow="0" w:firstColumn="0" w:lastColumn="0" w:oddVBand="0" w:evenVBand="0" w:oddHBand="0" w:evenHBand="0" w:firstRowFirstColumn="0" w:firstRowLastColumn="0" w:lastRowFirstColumn="0" w:lastRowLastColumn="0"/>
+            </w:pPr>
+            <w:r>
+              <w:t>Volume measured in 10 ml units</w:t>
             </w:r>
           </w:p>
         </w:tc>

</xml_diff>